<commit_message>
EDA added in the Report
</commit_message>
<xml_diff>
--- a/Report.docx
+++ b/Report.docx
@@ -69,12 +69,7 @@
         <w:t>operation provides rental bicycles 365 days a year since the 2d quarter of 2016</w:t>
       </w:r>
       <w:r>
-        <w:t>. The main objective of the project is to focus on predicting the number of bicycles needed at each station, evaluating the pricing system currently used to make recommendations for possible pricing changes and expanding the ne</w:t>
-      </w:r>
-      <w:bookmarkStart w:id="0" w:name="_GoBack"/>
-      <w:bookmarkEnd w:id="0"/>
-      <w:r>
-        <w:t xml:space="preserve">twork. Forecasting the number of bicycles needed at each station is done using time series analysis and linear regression. An in-depth evaluation of pricing system </w:t>
+        <w:t xml:space="preserve">. The main objective of the project is to focus on predicting the number of bicycles needed at each station, evaluating the pricing system currently used to make recommendations for possible pricing changes and expanding the network. Forecasting the number of bicycles needed at each station is done using time series analysis and linear regression. An in-depth evaluation of pricing system </w:t>
       </w:r>
       <w:r>
         <w:t>was</w:t>
@@ -1523,145 +1518,52 @@
     <w:p>
       <w:pPr>
         <w:jc w:val="both"/>
-      </w:pPr>
-      <w:r>
-        <w:t>Sayeed</w:t>
-      </w:r>
-    </w:p>
-    <w:p>
-      <w:pPr>
-        <w:jc w:val="both"/>
-        <w:rPr>
-          <w:b/>
-        </w:rPr>
-      </w:pPr>
-      <w:r>
-        <w:rPr>
-          <w:b/>
-          <w:u w:val="single"/>
-        </w:rPr>
-        <w:t>Forecasting Bicycl</w:t>
-      </w:r>
-      <w:r>
-        <w:rPr>
-          <w:b/>
-          <w:u w:val="single"/>
-        </w:rPr>
-        <w:t>e Demand</w:t>
-      </w:r>
-      <w:r>
-        <w:rPr>
-          <w:b/>
-        </w:rPr>
-        <w:t>:</w:t>
-      </w:r>
-    </w:p>
-    <w:p>
-      <w:pPr>
-        <w:jc w:val="both"/>
-        <w:rPr>
-          <w:b/>
-        </w:rPr>
-      </w:pPr>
-    </w:p>
-    <w:p>
-      <w:pPr>
-        <w:jc w:val="both"/>
-        <w:rPr>
-          <w:b/>
-        </w:rPr>
-      </w:pPr>
-    </w:p>
-    <w:p>
-      <w:pPr>
-        <w:jc w:val="both"/>
-        <w:rPr>
-          <w:b/>
-        </w:rPr>
-      </w:pPr>
-    </w:p>
-    <w:p>
-      <w:pPr>
-        <w:jc w:val="both"/>
-        <w:rPr>
-          <w:b/>
-          <w:u w:val="single"/>
-        </w:rPr>
-      </w:pPr>
-      <w:r>
-        <w:rPr>
-          <w:b/>
-          <w:u w:val="single"/>
-        </w:rPr>
-        <w:lastRenderedPageBreak/>
-        <w:t>Time Series Analysis</w:t>
-      </w:r>
-    </w:p>
-    <w:p>
-      <w:pPr>
-        <w:jc w:val="both"/>
-      </w:pPr>
-      <w:r>
-        <w:t xml:space="preserve">Time series analysis is a technique of analyzing a series of data collected at different points in time highly correlated to the adjacent points. This restricts the </w:t>
-      </w:r>
-      <w:r>
-        <w:t>applicability</w:t>
-      </w:r>
-      <w:r>
-        <w:t xml:space="preserve"> of the many traditional statistical methods which are dependent on the assumption that adjacent data points are independent and identically distributed. Operating under this assumption, a linear regression model trained on time series data may fail to perform. </w:t>
-      </w:r>
-    </w:p>
-    <w:p>
-      <w:pPr>
-        <w:jc w:val="both"/>
-      </w:pPr>
-      <w:r>
-        <w:t>In this section, an attempt is made to analysis our dataset from the perspective of the Time Series Analysis and compare the results with the forecasting obtained by the regression method. On the onset, an appropriate time series was prepared using the '</w:t>
-      </w:r>
-      <w:proofErr w:type="spellStart"/>
-      <w:r>
-        <w:t>trip_id</w:t>
-      </w:r>
-      <w:proofErr w:type="spellEnd"/>
-      <w:r>
-        <w:t>' and '</w:t>
-      </w:r>
-      <w:proofErr w:type="spellStart"/>
-      <w:r>
-        <w:t>start_time</w:t>
-      </w:r>
-      <w:proofErr w:type="spellEnd"/>
-      <w:r>
-        <w:t>' variables. We have considered '</w:t>
-      </w:r>
-      <w:proofErr w:type="spellStart"/>
-      <w:r>
-        <w:t>trip_id</w:t>
-      </w:r>
-      <w:proofErr w:type="spellEnd"/>
-      <w:r>
-        <w:t>' as a random variable 'X' and '</w:t>
-      </w:r>
-      <w:proofErr w:type="spellStart"/>
-      <w:r>
-        <w:t>start_time</w:t>
-      </w:r>
-      <w:proofErr w:type="spellEnd"/>
-      <w:r>
-        <w:t xml:space="preserve">' as the timestamp of the event </w:t>
-      </w:r>
-      <w:r>
-        <w:t>‘X’</w:t>
-      </w:r>
-      <w:r>
-        <w:t>.</w:t>
-      </w:r>
-      <w:r>
-        <w:t xml:space="preserve"> </w:t>
-      </w:r>
-      <w:r>
-        <w:t>As the first step of all the time series investigation, we have plotted observed data over time.</w:t>
-      </w:r>
+        <w:rPr>
+          <w:b/>
+        </w:rPr>
+      </w:pPr>
+    </w:p>
+    <w:p>
+      <w:pPr>
+        <w:spacing w:after="0"/>
+        <w:rPr>
+          <w:color w:val="4472C4" w:themeColor="accent1"/>
+          <w:sz w:val="24"/>
+          <w:szCs w:val="24"/>
+        </w:rPr>
+      </w:pPr>
+      <w:bookmarkStart w:id="0" w:name="_Hlk5109306"/>
+      <w:bookmarkEnd w:id="0"/>
+      <w:r>
+        <w:rPr>
+          <w:rFonts w:ascii="Arial" w:eastAsia="Arial" w:hAnsi="Arial" w:cs="Arial"/>
+          <w:b/>
+          <w:color w:val="4472C4" w:themeColor="accent1"/>
+          <w:sz w:val="24"/>
+          <w:szCs w:val="24"/>
+        </w:rPr>
+        <w:t xml:space="preserve">Exploratory Data Analysis </w:t>
+      </w:r>
+    </w:p>
+    <w:p>
+      <w:pPr>
+        <w:spacing w:after="0" w:line="275" w:lineRule="auto"/>
+      </w:pPr>
+      <w:r>
+        <w:t>To better understand this huge dataset and the features it contains exploratory data analysis was performed. The objective was to realize how the prediction variable behaves with various features and leverage the insights from the data to achieve better results.</w:t>
+      </w:r>
+    </w:p>
+    <w:p>
+      <w:pPr>
+        <w:spacing w:after="0" w:line="275" w:lineRule="auto"/>
+      </w:pPr>
+    </w:p>
+    <w:p>
+      <w:pPr>
+        <w:spacing w:after="0" w:line="275" w:lineRule="auto"/>
+      </w:pPr>
+      <w:bookmarkStart w:id="1" w:name="_GoBack"/>
+      <w:bookmarkEnd w:id="1"/>
     </w:p>
     <w:p>
       <w:pPr>
@@ -1672,6 +1574,1129 @@
         <w:rPr>
           <w:noProof/>
         </w:rPr>
+        <w:lastRenderedPageBreak/>
+        <w:drawing>
+          <wp:inline distT="0" distB="0" distL="0" distR="0" wp14:anchorId="4EF26611" wp14:editId="444279DC">
+            <wp:extent cx="5943600" cy="5943600"/>
+            <wp:effectExtent l="0" t="0" r="0" b="0"/>
+            <wp:docPr id="8" name="Picture 8"/>
+            <wp:cNvGraphicFramePr>
+              <a:graphicFrameLocks xmlns:a="http://schemas.openxmlformats.org/drawingml/2006/main" noChangeAspect="1"/>
+            </wp:cNvGraphicFramePr>
+            <a:graphic xmlns:a="http://schemas.openxmlformats.org/drawingml/2006/main">
+              <a:graphicData uri="http://schemas.openxmlformats.org/drawingml/2006/picture">
+                <pic:pic xmlns:pic="http://schemas.openxmlformats.org/drawingml/2006/picture">
+                  <pic:nvPicPr>
+                    <pic:cNvPr id="4" name="Rides_pickup.png"/>
+                    <pic:cNvPicPr/>
+                  </pic:nvPicPr>
+                  <pic:blipFill>
+                    <a:blip r:embed="rId13" cstate="print">
+                      <a:extLst>
+                        <a:ext uri="{28A0092B-C50C-407E-A947-70E740481C1C}">
+                          <a14:useLocalDpi xmlns:a14="http://schemas.microsoft.com/office/drawing/2010/main" val="0"/>
+                        </a:ext>
+                      </a:extLst>
+                    </a:blip>
+                    <a:stretch>
+                      <a:fillRect/>
+                    </a:stretch>
+                  </pic:blipFill>
+                  <pic:spPr>
+                    <a:xfrm>
+                      <a:off x="0" y="0"/>
+                      <a:ext cx="5943600" cy="5943600"/>
+                    </a:xfrm>
+                    <a:prstGeom prst="rect">
+                      <a:avLst/>
+                    </a:prstGeom>
+                  </pic:spPr>
+                </pic:pic>
+              </a:graphicData>
+            </a:graphic>
+          </wp:inline>
+        </w:drawing>
+      </w:r>
+      <w:r>
+        <w:t xml:space="preserve">Figure </w:t>
+      </w:r>
+      <w:r>
+        <w:fldChar w:fldCharType="begin"/>
+      </w:r>
+      <w:r>
+        <w:instrText xml:space="preserve"> SEQ Figure \* ARABIC </w:instrText>
+      </w:r>
+      <w:r>
+        <w:fldChar w:fldCharType="separate"/>
+      </w:r>
+      <w:r>
+        <w:rPr>
+          <w:noProof/>
+        </w:rPr>
+        <w:t>1</w:t>
+      </w:r>
+      <w:r>
+        <w:fldChar w:fldCharType="end"/>
+      </w:r>
+    </w:p>
+    <w:p>
+      <w:pPr>
+        <w:keepNext/>
+      </w:pPr>
+      <w:r>
+        <w:t xml:space="preserve">From Figure 1, the rise in the number of bike pickups can be observed between July 2016 and September 2016 reaching up-to 250 pickups around August 2016.  A sudden drop was noticed for a </w:t>
+      </w:r>
+      <w:proofErr w:type="gramStart"/>
+      <w:r>
+        <w:t>while</w:t>
+      </w:r>
+      <w:proofErr w:type="gramEnd"/>
+      <w:r>
+        <w:t xml:space="preserve"> but it again picked up during the end of the year. Since January 2017 the number of pickups has been consistently increasing over 150 pickups without any major drop in the usage. The general </w:t>
+      </w:r>
+      <w:r>
+        <w:lastRenderedPageBreak/>
+        <w:t>increasing trend clearly suggest that the LA metro bikes company is performing very well in the revenue share of the market and is a quite popular mode of transport.</w:t>
+      </w:r>
+    </w:p>
+    <w:p>
+      <w:pPr>
+        <w:keepNext/>
+      </w:pPr>
+    </w:p>
+    <w:p>
+      <w:pPr>
+        <w:keepNext/>
+      </w:pPr>
+      <w:r>
+        <w:t>To understand the pattern of pickup density in greater detail, analysis by different components of the year like by week, day of week, month and hours.</w:t>
+      </w:r>
+    </w:p>
+    <w:p>
+      <w:pPr>
+        <w:keepNext/>
+      </w:pPr>
+    </w:p>
+    <w:p>
+      <w:pPr>
+        <w:keepNext/>
+      </w:pPr>
+      <w:r>
+        <w:rPr>
+          <w:noProof/>
+        </w:rPr>
+        <w:drawing>
+          <wp:inline distT="0" distB="0" distL="0" distR="0" wp14:anchorId="4549C50A" wp14:editId="3A18DB7D">
+            <wp:extent cx="5943600" cy="2476500"/>
+            <wp:effectExtent l="0" t="0" r="0" b="0"/>
+            <wp:docPr id="18" name="Picture 18"/>
+            <wp:cNvGraphicFramePr>
+              <a:graphicFrameLocks xmlns:a="http://schemas.openxmlformats.org/drawingml/2006/main" noChangeAspect="1"/>
+            </wp:cNvGraphicFramePr>
+            <a:graphic xmlns:a="http://schemas.openxmlformats.org/drawingml/2006/main">
+              <a:graphicData uri="http://schemas.openxmlformats.org/drawingml/2006/picture">
+                <pic:pic xmlns:pic="http://schemas.openxmlformats.org/drawingml/2006/picture">
+                  <pic:nvPicPr>
+                    <pic:cNvPr id="18" name="week.png"/>
+                    <pic:cNvPicPr/>
+                  </pic:nvPicPr>
+                  <pic:blipFill>
+                    <a:blip r:embed="rId14" cstate="print">
+                      <a:extLst>
+                        <a:ext uri="{28A0092B-C50C-407E-A947-70E740481C1C}">
+                          <a14:useLocalDpi xmlns:a14="http://schemas.microsoft.com/office/drawing/2010/main" val="0"/>
+                        </a:ext>
+                      </a:extLst>
+                    </a:blip>
+                    <a:stretch>
+                      <a:fillRect/>
+                    </a:stretch>
+                  </pic:blipFill>
+                  <pic:spPr>
+                    <a:xfrm>
+                      <a:off x="0" y="0"/>
+                      <a:ext cx="5943600" cy="2476500"/>
+                    </a:xfrm>
+                    <a:prstGeom prst="rect">
+                      <a:avLst/>
+                    </a:prstGeom>
+                  </pic:spPr>
+                </pic:pic>
+              </a:graphicData>
+            </a:graphic>
+          </wp:inline>
+        </w:drawing>
+      </w:r>
+    </w:p>
+    <w:p>
+      <w:pPr>
+        <w:pStyle w:val="Caption"/>
+        <w:jc w:val="center"/>
+        <w:rPr>
+          <w:b/>
+          <w:i w:val="0"/>
+          <w:sz w:val="22"/>
+          <w:szCs w:val="22"/>
+        </w:rPr>
+      </w:pPr>
+      <w:r>
+        <w:rPr>
+          <w:b/>
+          <w:i w:val="0"/>
+          <w:sz w:val="22"/>
+          <w:szCs w:val="22"/>
+        </w:rPr>
+        <w:t xml:space="preserve">Figure </w:t>
+      </w:r>
+      <w:r>
+        <w:rPr>
+          <w:b/>
+          <w:i w:val="0"/>
+          <w:sz w:val="22"/>
+          <w:szCs w:val="22"/>
+        </w:rPr>
+        <w:t>2</w:t>
+      </w:r>
+    </w:p>
+    <w:p>
+      <w:r>
+        <w:t xml:space="preserve">The figure 2 shows the variation in the demand of the bikes by week. It can </w:t>
+      </w:r>
+      <w:proofErr w:type="gramStart"/>
+      <w:r>
+        <w:t>been</w:t>
+      </w:r>
+      <w:proofErr w:type="gramEnd"/>
+      <w:r>
+        <w:t xml:space="preserve"> seen that mostly the demand remain consistent around 1000 bikes per week except some weeks like 29, 30, 33, 34 and </w:t>
+      </w:r>
+      <w:proofErr w:type="spellStart"/>
+      <w:r>
+        <w:t>etc</w:t>
+      </w:r>
+      <w:proofErr w:type="spellEnd"/>
+      <w:r>
+        <w:t xml:space="preserve"> experienced very high demand.</w:t>
+      </w:r>
+    </w:p>
+    <w:p/>
+    <w:p>
+      <w:pPr>
+        <w:keepNext/>
+      </w:pPr>
+      <w:r>
+        <w:rPr>
+          <w:noProof/>
+        </w:rPr>
+        <w:drawing>
+          <wp:inline distT="0" distB="0" distL="0" distR="0" wp14:anchorId="66A90F7E" wp14:editId="7EC440BE">
+            <wp:extent cx="5943600" cy="2476500"/>
+            <wp:effectExtent l="0" t="0" r="0" b="0"/>
+            <wp:docPr id="19" name="Picture 19"/>
+            <wp:cNvGraphicFramePr>
+              <a:graphicFrameLocks xmlns:a="http://schemas.openxmlformats.org/drawingml/2006/main" noChangeAspect="1"/>
+            </wp:cNvGraphicFramePr>
+            <a:graphic xmlns:a="http://schemas.openxmlformats.org/drawingml/2006/main">
+              <a:graphicData uri="http://schemas.openxmlformats.org/drawingml/2006/picture">
+                <pic:pic xmlns:pic="http://schemas.openxmlformats.org/drawingml/2006/picture">
+                  <pic:nvPicPr>
+                    <pic:cNvPr id="19" name="Dayofweek.png"/>
+                    <pic:cNvPicPr/>
+                  </pic:nvPicPr>
+                  <pic:blipFill>
+                    <a:blip r:embed="rId15" cstate="print">
+                      <a:extLst>
+                        <a:ext uri="{28A0092B-C50C-407E-A947-70E740481C1C}">
+                          <a14:useLocalDpi xmlns:a14="http://schemas.microsoft.com/office/drawing/2010/main" val="0"/>
+                        </a:ext>
+                      </a:extLst>
+                    </a:blip>
+                    <a:stretch>
+                      <a:fillRect/>
+                    </a:stretch>
+                  </pic:blipFill>
+                  <pic:spPr>
+                    <a:xfrm>
+                      <a:off x="0" y="0"/>
+                      <a:ext cx="5943600" cy="2476500"/>
+                    </a:xfrm>
+                    <a:prstGeom prst="rect">
+                      <a:avLst/>
+                    </a:prstGeom>
+                  </pic:spPr>
+                </pic:pic>
+              </a:graphicData>
+            </a:graphic>
+          </wp:inline>
+        </w:drawing>
+      </w:r>
+    </w:p>
+    <w:p>
+      <w:pPr>
+        <w:pStyle w:val="Caption"/>
+        <w:jc w:val="center"/>
+        <w:rPr>
+          <w:b/>
+          <w:i w:val="0"/>
+          <w:sz w:val="22"/>
+          <w:szCs w:val="22"/>
+        </w:rPr>
+      </w:pPr>
+      <w:r>
+        <w:rPr>
+          <w:b/>
+          <w:i w:val="0"/>
+          <w:sz w:val="22"/>
+          <w:szCs w:val="22"/>
+        </w:rPr>
+        <w:t>Figure 3</w:t>
+      </w:r>
+    </w:p>
+    <w:p/>
+    <w:p/>
+    <w:p/>
+    <w:p>
+      <w:r>
+        <w:t>The Figure 3 shows the variation in the demand of the bikes by day of week. The trend was uniform for most of the days while Friday and Tuesday had the maximum number of rides.</w:t>
+      </w:r>
+    </w:p>
+    <w:p>
+      <w:pPr>
+        <w:keepNext/>
+      </w:pPr>
+      <w:r>
+        <w:rPr>
+          <w:noProof/>
+        </w:rPr>
+        <w:drawing>
+          <wp:inline distT="0" distB="0" distL="0" distR="0" wp14:anchorId="49F4AF69" wp14:editId="4AFA28AF">
+            <wp:extent cx="5943600" cy="2476500"/>
+            <wp:effectExtent l="0" t="0" r="0" b="0"/>
+            <wp:docPr id="20" name="Picture 20"/>
+            <wp:cNvGraphicFramePr>
+              <a:graphicFrameLocks xmlns:a="http://schemas.openxmlformats.org/drawingml/2006/main" noChangeAspect="1"/>
+            </wp:cNvGraphicFramePr>
+            <a:graphic xmlns:a="http://schemas.openxmlformats.org/drawingml/2006/main">
+              <a:graphicData uri="http://schemas.openxmlformats.org/drawingml/2006/picture">
+                <pic:pic xmlns:pic="http://schemas.openxmlformats.org/drawingml/2006/picture">
+                  <pic:nvPicPr>
+                    <pic:cNvPr id="20" name="month.png"/>
+                    <pic:cNvPicPr/>
+                  </pic:nvPicPr>
+                  <pic:blipFill>
+                    <a:blip r:embed="rId16" cstate="print">
+                      <a:extLst>
+                        <a:ext uri="{28A0092B-C50C-407E-A947-70E740481C1C}">
+                          <a14:useLocalDpi xmlns:a14="http://schemas.microsoft.com/office/drawing/2010/main" val="0"/>
+                        </a:ext>
+                      </a:extLst>
+                    </a:blip>
+                    <a:stretch>
+                      <a:fillRect/>
+                    </a:stretch>
+                  </pic:blipFill>
+                  <pic:spPr>
+                    <a:xfrm>
+                      <a:off x="0" y="0"/>
+                      <a:ext cx="5943600" cy="2476500"/>
+                    </a:xfrm>
+                    <a:prstGeom prst="rect">
+                      <a:avLst/>
+                    </a:prstGeom>
+                  </pic:spPr>
+                </pic:pic>
+              </a:graphicData>
+            </a:graphic>
+          </wp:inline>
+        </w:drawing>
+      </w:r>
+    </w:p>
+    <w:p>
+      <w:pPr>
+        <w:pStyle w:val="Caption"/>
+        <w:ind w:left="20"/>
+        <w:jc w:val="center"/>
+        <w:rPr>
+          <w:b/>
+          <w:i w:val="0"/>
+          <w:sz w:val="22"/>
+          <w:szCs w:val="22"/>
+        </w:rPr>
+      </w:pPr>
+      <w:r>
+        <w:rPr>
+          <w:b/>
+          <w:i w:val="0"/>
+          <w:sz w:val="22"/>
+          <w:szCs w:val="22"/>
+        </w:rPr>
+        <w:t>Figure 4</w:t>
+      </w:r>
+    </w:p>
+    <w:p>
+      <w:r>
+        <w:t>The Figure 4 shows the demand of the bikes by month of the year.  As it was observed in the figure that the maximum demand is during the months of July, August and September. This is also the fall season in los Angeles and thus people like to bike around the city for enjoying the weather.</w:t>
+      </w:r>
+    </w:p>
+    <w:p/>
+    <w:p/>
+    <w:p>
+      <w:r>
+        <w:rPr>
+          <w:noProof/>
+        </w:rPr>
+        <w:lastRenderedPageBreak/>
+        <w:drawing>
+          <wp:inline distT="0" distB="0" distL="0" distR="0" wp14:anchorId="79F79DBC" wp14:editId="2B6B1F2C">
+            <wp:extent cx="5943600" cy="4953000"/>
+            <wp:effectExtent l="0" t="0" r="0" b="0"/>
+            <wp:docPr id="21" name="Picture 21"/>
+            <wp:cNvGraphicFramePr>
+              <a:graphicFrameLocks xmlns:a="http://schemas.openxmlformats.org/drawingml/2006/main" noChangeAspect="1"/>
+            </wp:cNvGraphicFramePr>
+            <a:graphic xmlns:a="http://schemas.openxmlformats.org/drawingml/2006/main">
+              <a:graphicData uri="http://schemas.openxmlformats.org/drawingml/2006/picture">
+                <pic:pic xmlns:pic="http://schemas.openxmlformats.org/drawingml/2006/picture">
+                  <pic:nvPicPr>
+                    <pic:cNvPr id="21" name="Hour.png"/>
+                    <pic:cNvPicPr/>
+                  </pic:nvPicPr>
+                  <pic:blipFill>
+                    <a:blip r:embed="rId17" cstate="print">
+                      <a:extLst>
+                        <a:ext uri="{28A0092B-C50C-407E-A947-70E740481C1C}">
+                          <a14:useLocalDpi xmlns:a14="http://schemas.microsoft.com/office/drawing/2010/main" val="0"/>
+                        </a:ext>
+                      </a:extLst>
+                    </a:blip>
+                    <a:stretch>
+                      <a:fillRect/>
+                    </a:stretch>
+                  </pic:blipFill>
+                  <pic:spPr>
+                    <a:xfrm>
+                      <a:off x="0" y="0"/>
+                      <a:ext cx="5943600" cy="4953000"/>
+                    </a:xfrm>
+                    <a:prstGeom prst="rect">
+                      <a:avLst/>
+                    </a:prstGeom>
+                  </pic:spPr>
+                </pic:pic>
+              </a:graphicData>
+            </a:graphic>
+          </wp:inline>
+        </w:drawing>
+      </w:r>
+    </w:p>
+    <w:p/>
+    <w:p>
+      <w:r>
+        <w:t xml:space="preserve">The Figure 5 depicts the variation in the demand by hour of the day.  It clearly shows the bikes are in maximum demand between 4pm and 7pm with the maximum number pickups (more than 50k) at around 5pm in the evening. </w:t>
+      </w:r>
+    </w:p>
+    <w:p/>
+    <w:p>
+      <w:pPr>
+        <w:keepNext/>
+      </w:pPr>
+      <w:r>
+        <w:rPr>
+          <w:noProof/>
+        </w:rPr>
+        <w:lastRenderedPageBreak/>
+        <w:drawing>
+          <wp:inline distT="0" distB="0" distL="0" distR="0" wp14:anchorId="4797A7C9" wp14:editId="200CAAD4">
+            <wp:extent cx="5943600" cy="2476500"/>
+            <wp:effectExtent l="0" t="0" r="0" b="0"/>
+            <wp:docPr id="9" name="Picture 9"/>
+            <wp:cNvGraphicFramePr>
+              <a:graphicFrameLocks xmlns:a="http://schemas.openxmlformats.org/drawingml/2006/main" noChangeAspect="1"/>
+            </wp:cNvGraphicFramePr>
+            <a:graphic xmlns:a="http://schemas.openxmlformats.org/drawingml/2006/main">
+              <a:graphicData uri="http://schemas.openxmlformats.org/drawingml/2006/picture">
+                <pic:pic xmlns:pic="http://schemas.openxmlformats.org/drawingml/2006/picture">
+                  <pic:nvPicPr>
+                    <pic:cNvPr id="16" name="pickup_density_heatmap.png"/>
+                    <pic:cNvPicPr/>
+                  </pic:nvPicPr>
+                  <pic:blipFill>
+                    <a:blip r:embed="rId18" cstate="print">
+                      <a:extLst>
+                        <a:ext uri="{28A0092B-C50C-407E-A947-70E740481C1C}">
+                          <a14:useLocalDpi xmlns:a14="http://schemas.microsoft.com/office/drawing/2010/main" val="0"/>
+                        </a:ext>
+                      </a:extLst>
+                    </a:blip>
+                    <a:stretch>
+                      <a:fillRect/>
+                    </a:stretch>
+                  </pic:blipFill>
+                  <pic:spPr>
+                    <a:xfrm>
+                      <a:off x="0" y="0"/>
+                      <a:ext cx="5943600" cy="2476500"/>
+                    </a:xfrm>
+                    <a:prstGeom prst="rect">
+                      <a:avLst/>
+                    </a:prstGeom>
+                  </pic:spPr>
+                </pic:pic>
+              </a:graphicData>
+            </a:graphic>
+          </wp:inline>
+        </w:drawing>
+      </w:r>
+    </w:p>
+    <w:p>
+      <w:pPr>
+        <w:pStyle w:val="Caption"/>
+        <w:jc w:val="center"/>
+        <w:rPr>
+          <w:b/>
+          <w:i w:val="0"/>
+          <w:sz w:val="22"/>
+          <w:szCs w:val="22"/>
+        </w:rPr>
+      </w:pPr>
+      <w:r>
+        <w:rPr>
+          <w:b/>
+          <w:i w:val="0"/>
+          <w:sz w:val="22"/>
+          <w:szCs w:val="22"/>
+        </w:rPr>
+        <w:t>Figure 6</w:t>
+      </w:r>
+    </w:p>
+    <w:p/>
+    <w:p>
+      <w:r>
+        <w:t>For more granular details regarding the usage of the LA metro bikes a heatmap was plotted. This (Figure 6) gives a clear picture about dependence of both the parameters on number of rides. From 0-6 on Monday through Friday there are a fewer number of rides, hence a smaller number of bikes required to balance the demand. Angelenos generally like using the bike for moving around city during evening which gives rise to a greater number of rides. Also, talking about allocation of resources LA metro bike should have large number of bikes from 16 hour to 19 hour and large number of bikes from 11am 2 pm on all the days.  Another important insight can be drawn from this that except Sunday and Saturday there is high usage of the bikes in the morning around 8am as well.</w:t>
+      </w:r>
+    </w:p>
+    <w:p/>
+    <w:p>
+      <w:pPr>
+        <w:keepNext/>
+      </w:pPr>
+      <w:r>
+        <w:rPr>
+          <w:noProof/>
+        </w:rPr>
+        <w:drawing>
+          <wp:inline distT="0" distB="0" distL="0" distR="0" wp14:anchorId="21025492" wp14:editId="71731870">
+            <wp:extent cx="5943600" cy="2476500"/>
+            <wp:effectExtent l="0" t="0" r="0" b="0"/>
+            <wp:docPr id="10" name="Picture 10"/>
+            <wp:cNvGraphicFramePr>
+              <a:graphicFrameLocks xmlns:a="http://schemas.openxmlformats.org/drawingml/2006/main" noChangeAspect="1"/>
+            </wp:cNvGraphicFramePr>
+            <a:graphic xmlns:a="http://schemas.openxmlformats.org/drawingml/2006/main">
+              <a:graphicData uri="http://schemas.openxmlformats.org/drawingml/2006/picture">
+                <pic:pic xmlns:pic="http://schemas.openxmlformats.org/drawingml/2006/picture">
+                  <pic:nvPicPr>
+                    <pic:cNvPr id="17" name="pickup_density_heatmap2.png"/>
+                    <pic:cNvPicPr/>
+                  </pic:nvPicPr>
+                  <pic:blipFill>
+                    <a:blip r:embed="rId19" cstate="print">
+                      <a:extLst>
+                        <a:ext uri="{28A0092B-C50C-407E-A947-70E740481C1C}">
+                          <a14:useLocalDpi xmlns:a14="http://schemas.microsoft.com/office/drawing/2010/main" val="0"/>
+                        </a:ext>
+                      </a:extLst>
+                    </a:blip>
+                    <a:stretch>
+                      <a:fillRect/>
+                    </a:stretch>
+                  </pic:blipFill>
+                  <pic:spPr>
+                    <a:xfrm>
+                      <a:off x="0" y="0"/>
+                      <a:ext cx="5943600" cy="2476500"/>
+                    </a:xfrm>
+                    <a:prstGeom prst="rect">
+                      <a:avLst/>
+                    </a:prstGeom>
+                  </pic:spPr>
+                </pic:pic>
+              </a:graphicData>
+            </a:graphic>
+          </wp:inline>
+        </w:drawing>
+      </w:r>
+    </w:p>
+    <w:p>
+      <w:pPr>
+        <w:pStyle w:val="Caption"/>
+        <w:jc w:val="center"/>
+        <w:rPr>
+          <w:b/>
+          <w:i w:val="0"/>
+          <w:sz w:val="22"/>
+          <w:szCs w:val="22"/>
+        </w:rPr>
+      </w:pPr>
+      <w:r>
+        <w:rPr>
+          <w:b/>
+          <w:i w:val="0"/>
+          <w:sz w:val="22"/>
+          <w:szCs w:val="22"/>
+        </w:rPr>
+        <w:t>Figure 7</w:t>
+      </w:r>
+    </w:p>
+    <w:p>
+      <w:r>
+        <w:lastRenderedPageBreak/>
+        <w:t xml:space="preserve"> The above heatmap also confirms the findings from the Figure 4 that generally the usage of the bikes on all the days has been between July and September. This shows that people like to use bike for moving around LA during the Fall season enjoying the weather. The maximum number of trips is recorded on Thursday, August </w:t>
+      </w:r>
+    </w:p>
+    <w:p>
+      <w:r>
+        <w:tab/>
+      </w:r>
+    </w:p>
+    <w:p>
+      <w:pPr>
+        <w:keepNext/>
+      </w:pPr>
+      <w:r>
+        <w:rPr>
+          <w:noProof/>
+        </w:rPr>
+        <w:drawing>
+          <wp:inline distT="0" distB="0" distL="0" distR="0" wp14:anchorId="677D71C1" wp14:editId="5281D6B3">
+            <wp:extent cx="5943600" cy="5943600"/>
+            <wp:effectExtent l="0" t="0" r="0" b="0"/>
+            <wp:docPr id="27" name="Picture 27"/>
+            <wp:cNvGraphicFramePr>
+              <a:graphicFrameLocks xmlns:a="http://schemas.openxmlformats.org/drawingml/2006/main" noChangeAspect="1"/>
+            </wp:cNvGraphicFramePr>
+            <a:graphic xmlns:a="http://schemas.openxmlformats.org/drawingml/2006/main">
+              <a:graphicData uri="http://schemas.openxmlformats.org/drawingml/2006/picture">
+                <pic:pic xmlns:pic="http://schemas.openxmlformats.org/drawingml/2006/picture">
+                  <pic:nvPicPr>
+                    <pic:cNvPr id="15" name="trip_distance.png"/>
+                    <pic:cNvPicPr/>
+                  </pic:nvPicPr>
+                  <pic:blipFill>
+                    <a:blip r:embed="rId20">
+                      <a:extLst>
+                        <a:ext uri="{28A0092B-C50C-407E-A947-70E740481C1C}">
+                          <a14:useLocalDpi xmlns:a14="http://schemas.microsoft.com/office/drawing/2010/main" val="0"/>
+                        </a:ext>
+                      </a:extLst>
+                    </a:blip>
+                    <a:stretch>
+                      <a:fillRect/>
+                    </a:stretch>
+                  </pic:blipFill>
+                  <pic:spPr>
+                    <a:xfrm>
+                      <a:off x="0" y="0"/>
+                      <a:ext cx="5943600" cy="5943600"/>
+                    </a:xfrm>
+                    <a:prstGeom prst="rect">
+                      <a:avLst/>
+                    </a:prstGeom>
+                  </pic:spPr>
+                </pic:pic>
+              </a:graphicData>
+            </a:graphic>
+          </wp:inline>
+        </w:drawing>
+      </w:r>
+    </w:p>
+    <w:p>
+      <w:pPr>
+        <w:pStyle w:val="Caption"/>
+        <w:jc w:val="center"/>
+        <w:rPr>
+          <w:b/>
+          <w:i w:val="0"/>
+          <w:sz w:val="22"/>
+          <w:szCs w:val="22"/>
+        </w:rPr>
+      </w:pPr>
+      <w:r>
+        <w:rPr>
+          <w:b/>
+          <w:i w:val="0"/>
+          <w:sz w:val="22"/>
+          <w:szCs w:val="22"/>
+        </w:rPr>
+        <w:t>Figure 8</w:t>
+      </w:r>
+    </w:p>
+    <w:p/>
+    <w:p>
+      <w:r>
+        <w:t xml:space="preserve">The Figure 8 shows the distance travelled by Angelenos (People of los Angeles). The maximum number of rides were found to be around 200k has been between 1000m and 2000m with the median and </w:t>
+      </w:r>
+      <w:r>
+        <w:lastRenderedPageBreak/>
+        <w:t>average value to be 1286m and 1491.92m respectively. This is a very critical insight and an important feature for data preparation with respect to dealing with the outliers and the future forecasting of number of bikes.</w:t>
+      </w:r>
+    </w:p>
+    <w:p>
+      <w:pPr>
+        <w:keepNext/>
+      </w:pPr>
+      <w:r>
+        <w:rPr>
+          <w:noProof/>
+        </w:rPr>
+        <w:drawing>
+          <wp:inline distT="0" distB="0" distL="0" distR="0" wp14:anchorId="5A1665D8" wp14:editId="284E00FD">
+            <wp:extent cx="5943600" cy="5943600"/>
+            <wp:effectExtent l="0" t="0" r="0" b="0"/>
+            <wp:docPr id="12" name="Picture 12"/>
+            <wp:cNvGraphicFramePr>
+              <a:graphicFrameLocks xmlns:a="http://schemas.openxmlformats.org/drawingml/2006/main" noChangeAspect="1"/>
+            </wp:cNvGraphicFramePr>
+            <a:graphic xmlns:a="http://schemas.openxmlformats.org/drawingml/2006/main">
+              <a:graphicData uri="http://schemas.openxmlformats.org/drawingml/2006/picture">
+                <pic:pic xmlns:pic="http://schemas.openxmlformats.org/drawingml/2006/picture">
+                  <pic:nvPicPr>
+                    <pic:cNvPr id="12" name="Rides_pickup_passtype.png"/>
+                    <pic:cNvPicPr/>
+                  </pic:nvPicPr>
+                  <pic:blipFill>
+                    <a:blip r:embed="rId21" cstate="print">
+                      <a:extLst>
+                        <a:ext uri="{28A0092B-C50C-407E-A947-70E740481C1C}">
+                          <a14:useLocalDpi xmlns:a14="http://schemas.microsoft.com/office/drawing/2010/main" val="0"/>
+                        </a:ext>
+                      </a:extLst>
+                    </a:blip>
+                    <a:stretch>
+                      <a:fillRect/>
+                    </a:stretch>
+                  </pic:blipFill>
+                  <pic:spPr>
+                    <a:xfrm>
+                      <a:off x="0" y="0"/>
+                      <a:ext cx="5943600" cy="5943600"/>
+                    </a:xfrm>
+                    <a:prstGeom prst="rect">
+                      <a:avLst/>
+                    </a:prstGeom>
+                  </pic:spPr>
+                </pic:pic>
+              </a:graphicData>
+            </a:graphic>
+          </wp:inline>
+        </w:drawing>
+      </w:r>
+    </w:p>
+    <w:p>
+      <w:pPr>
+        <w:pStyle w:val="Caption"/>
+        <w:jc w:val="center"/>
+        <w:rPr>
+          <w:b/>
+          <w:i w:val="0"/>
+          <w:sz w:val="22"/>
+          <w:szCs w:val="22"/>
+        </w:rPr>
+      </w:pPr>
+      <w:r>
+        <w:rPr>
+          <w:b/>
+          <w:i w:val="0"/>
+          <w:sz w:val="22"/>
+          <w:szCs w:val="22"/>
+        </w:rPr>
+        <w:t>Figure 9</w:t>
+      </w:r>
+    </w:p>
+    <w:p>
+      <w:r>
+        <w:t xml:space="preserve">Figure 9 shows variation in the number of rides taken by different types of pass holders and without pass holders. The monthly pass is found to be very popular followed by walk-up (without pass) rides. Another interesting scenario can be observed regarding the consistent increase in the popularity of walkup rides post January 2017 and during the end of </w:t>
+      </w:r>
+      <w:r>
+        <w:t xml:space="preserve">year </w:t>
+      </w:r>
+      <w:r>
+        <w:t xml:space="preserve">it almost reaches the number of the month passes rides as well. As per the trend, it could be possible that walk-up rides would become more </w:t>
+      </w:r>
+      <w:r>
+        <w:lastRenderedPageBreak/>
+        <w:t>popular than the monthly pass rides in the future and this is a very important insight for the bike company regarding the pricing of the passes and walk-up rides.</w:t>
+      </w:r>
+    </w:p>
+    <w:p>
+      <w:pPr>
+        <w:keepNext/>
+      </w:pPr>
+      <w:r>
+        <w:rPr>
+          <w:noProof/>
+        </w:rPr>
+        <w:drawing>
+          <wp:inline distT="0" distB="0" distL="0" distR="0" wp14:anchorId="5388A481" wp14:editId="3C1BC45A">
+            <wp:extent cx="5943600" cy="5943600"/>
+            <wp:effectExtent l="0" t="0" r="0" b="0"/>
+            <wp:docPr id="29" name="Picture 29"/>
+            <wp:cNvGraphicFramePr>
+              <a:graphicFrameLocks xmlns:a="http://schemas.openxmlformats.org/drawingml/2006/main" noChangeAspect="1"/>
+            </wp:cNvGraphicFramePr>
+            <a:graphic xmlns:a="http://schemas.openxmlformats.org/drawingml/2006/main">
+              <a:graphicData uri="http://schemas.openxmlformats.org/drawingml/2006/picture">
+                <pic:pic xmlns:pic="http://schemas.openxmlformats.org/drawingml/2006/picture">
+                  <pic:nvPicPr>
+                    <pic:cNvPr id="13" name="Rides_pickup_route_type.png"/>
+                    <pic:cNvPicPr/>
+                  </pic:nvPicPr>
+                  <pic:blipFill>
+                    <a:blip r:embed="rId22" cstate="print">
+                      <a:extLst>
+                        <a:ext uri="{28A0092B-C50C-407E-A947-70E740481C1C}">
+                          <a14:useLocalDpi xmlns:a14="http://schemas.microsoft.com/office/drawing/2010/main" val="0"/>
+                        </a:ext>
+                      </a:extLst>
+                    </a:blip>
+                    <a:stretch>
+                      <a:fillRect/>
+                    </a:stretch>
+                  </pic:blipFill>
+                  <pic:spPr>
+                    <a:xfrm>
+                      <a:off x="0" y="0"/>
+                      <a:ext cx="5943600" cy="5943600"/>
+                    </a:xfrm>
+                    <a:prstGeom prst="rect">
+                      <a:avLst/>
+                    </a:prstGeom>
+                  </pic:spPr>
+                </pic:pic>
+              </a:graphicData>
+            </a:graphic>
+          </wp:inline>
+        </w:drawing>
+      </w:r>
+    </w:p>
+    <w:p>
+      <w:pPr>
+        <w:pStyle w:val="Caption"/>
+        <w:jc w:val="center"/>
+        <w:rPr>
+          <w:b/>
+          <w:i w:val="0"/>
+          <w:sz w:val="22"/>
+          <w:szCs w:val="22"/>
+        </w:rPr>
+      </w:pPr>
+      <w:r>
+        <w:rPr>
+          <w:b/>
+          <w:i w:val="0"/>
+          <w:sz w:val="22"/>
+          <w:szCs w:val="22"/>
+        </w:rPr>
+        <w:t>Figure 10</w:t>
+      </w:r>
+    </w:p>
+    <w:p>
+      <w:r>
+        <w:t>Figure 10 shows the difference in the type of ride taken along different times of the year. The usage of bikes for one-way right is more than the round-trip rides throughout. This is also an important feature for estimating the number bikes to be placed at the docks in various regions.</w:t>
+      </w:r>
+    </w:p>
+    <w:p/>
+    <w:p/>
+    <w:p/>
+    <w:p/>
+    <w:p/>
+    <w:p/>
+    <w:p/>
+    <w:p/>
+    <w:p>
+      <w:pPr>
+        <w:keepNext/>
+      </w:pPr>
+    </w:p>
+    <w:p>
+      <w:pPr>
+        <w:keepNext/>
+      </w:pPr>
+    </w:p>
+    <w:p>
+      <w:pPr>
+        <w:keepNext/>
+      </w:pPr>
+    </w:p>
+    <w:p>
+      <w:pPr>
+        <w:keepNext/>
+      </w:pPr>
+      <w:r>
+        <w:rPr>
+          <w:noProof/>
+        </w:rPr>
+        <w:drawing>
+          <wp:inline distT="0" distB="0" distL="0" distR="0" wp14:anchorId="10488238" wp14:editId="48B869CC">
+            <wp:extent cx="5943600" cy="5943600"/>
+            <wp:effectExtent l="0" t="0" r="0" b="0"/>
+            <wp:docPr id="30" name="Picture 30"/>
+            <wp:cNvGraphicFramePr>
+              <a:graphicFrameLocks xmlns:a="http://schemas.openxmlformats.org/drawingml/2006/main" noChangeAspect="1"/>
+            </wp:cNvGraphicFramePr>
+            <a:graphic xmlns:a="http://schemas.openxmlformats.org/drawingml/2006/main">
+              <a:graphicData uri="http://schemas.openxmlformats.org/drawingml/2006/picture">
+                <pic:pic xmlns:pic="http://schemas.openxmlformats.org/drawingml/2006/picture">
+                  <pic:nvPicPr>
+                    <pic:cNvPr id="5" name="Rides_pickup_area.png"/>
+                    <pic:cNvPicPr/>
+                  </pic:nvPicPr>
+                  <pic:blipFill>
+                    <a:blip r:embed="rId23" cstate="print">
+                      <a:extLst>
+                        <a:ext uri="{28A0092B-C50C-407E-A947-70E740481C1C}">
+                          <a14:useLocalDpi xmlns:a14="http://schemas.microsoft.com/office/drawing/2010/main" val="0"/>
+                        </a:ext>
+                      </a:extLst>
+                    </a:blip>
+                    <a:stretch>
+                      <a:fillRect/>
+                    </a:stretch>
+                  </pic:blipFill>
+                  <pic:spPr>
+                    <a:xfrm>
+                      <a:off x="0" y="0"/>
+                      <a:ext cx="5943600" cy="5943600"/>
+                    </a:xfrm>
+                    <a:prstGeom prst="rect">
+                      <a:avLst/>
+                    </a:prstGeom>
+                  </pic:spPr>
+                </pic:pic>
+              </a:graphicData>
+            </a:graphic>
+          </wp:inline>
+        </w:drawing>
+      </w:r>
+    </w:p>
+    <w:p>
+      <w:pPr>
+        <w:pStyle w:val="Caption"/>
+        <w:jc w:val="center"/>
+        <w:rPr>
+          <w:b/>
+          <w:i w:val="0"/>
+          <w:sz w:val="22"/>
+          <w:szCs w:val="22"/>
+        </w:rPr>
+      </w:pPr>
+      <w:r>
+        <w:rPr>
+          <w:b/>
+          <w:i w:val="0"/>
+          <w:sz w:val="22"/>
+          <w:szCs w:val="22"/>
+        </w:rPr>
+        <w:t xml:space="preserve">Figure </w:t>
+      </w:r>
+      <w:r>
+        <w:rPr>
+          <w:b/>
+          <w:i w:val="0"/>
+          <w:sz w:val="22"/>
+          <w:szCs w:val="22"/>
+        </w:rPr>
+        <w:t>11</w:t>
+      </w:r>
+    </w:p>
+    <w:p>
+      <w:pPr>
+        <w:pStyle w:val="Caption"/>
+        <w:jc w:val="center"/>
+        <w:rPr>
+          <w:b/>
+          <w:i w:val="0"/>
+          <w:sz w:val="20"/>
+          <w:szCs w:val="20"/>
+        </w:rPr>
+      </w:pPr>
+    </w:p>
+    <w:p>
+      <w:pPr>
+        <w:pStyle w:val="Caption"/>
+        <w:jc w:val="center"/>
+        <w:rPr>
+          <w:b/>
+          <w:i w:val="0"/>
+          <w:sz w:val="22"/>
+          <w:szCs w:val="22"/>
+        </w:rPr>
+      </w:pPr>
+    </w:p>
+    <w:p>
+      <w:r>
+        <w:t xml:space="preserve">Figure 11 shows variation in the number of rides taken across all the four regions of Los Angeles given in the data. One of the parameters that is most important for any bike company to track is what are some </w:t>
+      </w:r>
+      <w:r>
+        <w:lastRenderedPageBreak/>
+        <w:t xml:space="preserve">of the most influential pick up areas in a city. Generally, these are the areas which have a great revenue potential and by focusing on these areas one can maximize the overall profit. It can be observed that during 2016 the available data was only from the Downtown LA stations and since January 2017 people started using LA metro bikes in Venice, Port of LA and Pasadena. The number of pickups at the stations in Venice area is on the increasing trend since its inception and even outnumbered the usage at the Downtown LA stations after September 2017. Venice is a buzzing beach town with upscale commercial and residential pockets. Venice Boardwalk is the site of funky shops, street performers and thus a great choice for moving around the area on bike </w:t>
+      </w:r>
+    </w:p>
+    <w:p/>
+    <w:p/>
+    <w:p/>
+    <w:p/>
+    <w:p/>
+    <w:p/>
+    <w:p/>
+    <w:p/>
+    <w:p/>
+    <w:p>
+      <w:pPr>
+        <w:jc w:val="both"/>
+        <w:rPr>
+          <w:b/>
+        </w:rPr>
+      </w:pPr>
+    </w:p>
+    <w:p>
+      <w:pPr>
+        <w:jc w:val="both"/>
+        <w:rPr>
+          <w:b/>
+        </w:rPr>
+      </w:pPr>
+      <w:r>
+        <w:rPr>
+          <w:b/>
+          <w:u w:val="single"/>
+        </w:rPr>
+        <w:t>Forecasting Bicycl</w:t>
+      </w:r>
+      <w:r>
+        <w:rPr>
+          <w:b/>
+          <w:u w:val="single"/>
+        </w:rPr>
+        <w:t>e Demand</w:t>
+      </w:r>
+      <w:r>
+        <w:rPr>
+          <w:b/>
+        </w:rPr>
+        <w:t>:</w:t>
+      </w:r>
+    </w:p>
+    <w:p>
+      <w:pPr>
+        <w:jc w:val="both"/>
+        <w:rPr>
+          <w:b/>
+        </w:rPr>
+      </w:pPr>
+    </w:p>
+    <w:p>
+      <w:pPr>
+        <w:jc w:val="both"/>
+        <w:rPr>
+          <w:b/>
+        </w:rPr>
+      </w:pPr>
+    </w:p>
+    <w:p>
+      <w:pPr>
+        <w:jc w:val="both"/>
+        <w:rPr>
+          <w:b/>
+        </w:rPr>
+      </w:pPr>
+    </w:p>
+    <w:p>
+      <w:pPr>
+        <w:jc w:val="both"/>
+        <w:rPr>
+          <w:b/>
+          <w:u w:val="single"/>
+        </w:rPr>
+      </w:pPr>
+      <w:r>
+        <w:rPr>
+          <w:b/>
+          <w:u w:val="single"/>
+        </w:rPr>
+        <w:t>Time Series Analysis</w:t>
+      </w:r>
+    </w:p>
+    <w:p>
+      <w:pPr>
+        <w:jc w:val="both"/>
+      </w:pPr>
+      <w:r>
+        <w:t xml:space="preserve">Time series analysis is a technique of analyzing a series of data collected at different points in time highly correlated to the adjacent points. This restricts the applicability of the many traditional statistical methods which are dependent on the assumption that adjacent data points are independent and identically distributed. Operating under this assumption, a linear regression model trained on time series data may fail to perform. </w:t>
+      </w:r>
+    </w:p>
+    <w:p>
+      <w:pPr>
+        <w:jc w:val="both"/>
+      </w:pPr>
+      <w:r>
+        <w:t>In this section, an attempt is made to analysis our dataset from the perspective of the Time Series Analysis and compare the results with the forecasting obtained by the regression method. On the onset, an appropriate time series was prepared using the '</w:t>
+      </w:r>
+      <w:proofErr w:type="spellStart"/>
+      <w:r>
+        <w:t>trip_id</w:t>
+      </w:r>
+      <w:proofErr w:type="spellEnd"/>
+      <w:r>
+        <w:t>' and '</w:t>
+      </w:r>
+      <w:proofErr w:type="spellStart"/>
+      <w:r>
+        <w:t>start_time</w:t>
+      </w:r>
+      <w:proofErr w:type="spellEnd"/>
+      <w:r>
+        <w:t>' variables. We have considered '</w:t>
+      </w:r>
+      <w:proofErr w:type="spellStart"/>
+      <w:r>
+        <w:t>trip_id</w:t>
+      </w:r>
+      <w:proofErr w:type="spellEnd"/>
+      <w:r>
+        <w:t>' as a random variable 'X' and '</w:t>
+      </w:r>
+      <w:proofErr w:type="spellStart"/>
+      <w:r>
+        <w:t>start_time</w:t>
+      </w:r>
+      <w:proofErr w:type="spellEnd"/>
+      <w:r>
+        <w:t xml:space="preserve">' as the timestamp of the event </w:t>
+      </w:r>
+      <w:r>
+        <w:t>‘X’</w:t>
+      </w:r>
+      <w:r>
+        <w:t>.</w:t>
+      </w:r>
+      <w:r>
+        <w:t xml:space="preserve"> </w:t>
+      </w:r>
+      <w:r>
+        <w:t>As the first step of all the time series investigation, we have plotted observed data over time.</w:t>
+      </w:r>
+    </w:p>
+    <w:p>
+      <w:pPr>
+        <w:keepNext/>
+        <w:jc w:val="center"/>
+      </w:pPr>
+      <w:r>
+        <w:rPr>
+          <w:noProof/>
+        </w:rPr>
+        <w:lastRenderedPageBreak/>
         <w:drawing>
           <wp:inline distT="0" distB="0" distL="0" distR="0" wp14:anchorId="25058B1D" wp14:editId="075CCAC4">
             <wp:extent cx="5721531" cy="3734142"/>
@@ -1688,7 +2713,7 @@
                     <pic:cNvPicPr/>
                   </pic:nvPicPr>
                   <pic:blipFill rotWithShape="1">
-                    <a:blip r:embed="rId13" cstate="print">
+                    <a:blip r:embed="rId24" cstate="print">
                       <a:extLst>
                         <a:ext uri="{28A0092B-C50C-407E-A947-70E740481C1C}">
                           <a14:useLocalDpi xmlns:a14="http://schemas.microsoft.com/office/drawing/2010/main" val="0"/>
@@ -1730,24 +2755,14 @@
       <w:r>
         <w:t xml:space="preserve">Figure </w:t>
       </w:r>
-      <w:r>
-        <w:fldChar w:fldCharType="begin"/>
-      </w:r>
-      <w:r>
-        <w:instrText xml:space="preserve"> SEQ Figure \* ARABIC </w:instrText>
-      </w:r>
-      <w:r>
-        <w:fldChar w:fldCharType="separate"/>
-      </w:r>
-      <w:r>
-        <w:rPr>
-          <w:noProof/>
-        </w:rPr>
-        <w:t>1</w:t>
-      </w:r>
-      <w:r>
-        <w:fldChar w:fldCharType="end"/>
-      </w:r>
+      <w:fldSimple w:instr=" SEQ Figure \* ARABIC ">
+        <w:r>
+          <w:rPr>
+            <w:noProof/>
+          </w:rPr>
+          <w:t>1</w:t>
+        </w:r>
+      </w:fldSimple>
       <w:r>
         <w:t xml:space="preserve"> shows total numbers of bikes booked per day. We can see a gradually increasing underlying trend and a regular variation superimposed on the trend that seems to repeat yearly.</w:t>
       </w:r>
@@ -1809,7 +2824,7 @@
                     <pic:cNvPicPr/>
                   </pic:nvPicPr>
                   <pic:blipFill rotWithShape="1">
-                    <a:blip r:embed="rId14" cstate="print">
+                    <a:blip r:embed="rId25" cstate="print">
                       <a:extLst>
                         <a:ext uri="{28A0092B-C50C-407E-A947-70E740481C1C}">
                           <a14:useLocalDpi xmlns:a14="http://schemas.microsoft.com/office/drawing/2010/main" val="0"/>
@@ -1851,24 +2866,14 @@
       <w:r>
         <w:t xml:space="preserve">Figure </w:t>
       </w:r>
-      <w:r>
-        <w:fldChar w:fldCharType="begin"/>
-      </w:r>
-      <w:r>
-        <w:instrText xml:space="preserve"> SEQ Figure \* ARABIC </w:instrText>
-      </w:r>
-      <w:r>
-        <w:fldChar w:fldCharType="separate"/>
-      </w:r>
-      <w:r>
-        <w:rPr>
-          <w:noProof/>
-        </w:rPr>
-        <w:t>2</w:t>
-      </w:r>
-      <w:r>
-        <w:fldChar w:fldCharType="end"/>
-      </w:r>
+      <w:fldSimple w:instr=" SEQ Figure \* ARABIC ">
+        <w:r>
+          <w:rPr>
+            <w:noProof/>
+          </w:rPr>
+          <w:t>2</w:t>
+        </w:r>
+      </w:fldSimple>
       <w:r>
         <w:t xml:space="preserve"> Dicky Fuller Test performed on Time series of demand of bikes per day. </w:t>
       </w:r>
@@ -2112,24 +3117,14 @@
       <w:r>
         <w:t xml:space="preserve">Figure </w:t>
       </w:r>
-      <w:r>
-        <w:fldChar w:fldCharType="begin"/>
-      </w:r>
-      <w:r>
-        <w:instrText xml:space="preserve"> SEQ Figure \* ARABIC </w:instrText>
-      </w:r>
-      <w:r>
-        <w:fldChar w:fldCharType="separate"/>
-      </w:r>
-      <w:r>
-        <w:rPr>
-          <w:noProof/>
-        </w:rPr>
-        <w:t>3</w:t>
-      </w:r>
-      <w:r>
-        <w:fldChar w:fldCharType="end"/>
-      </w:r>
+      <w:fldSimple w:instr=" SEQ Figure \* ARABIC ">
+        <w:r>
+          <w:rPr>
+            <w:noProof/>
+          </w:rPr>
+          <w:t>3</w:t>
+        </w:r>
+      </w:fldSimple>
       <w:r>
         <w:t xml:space="preserve"> Results of Dickey-Fuller Test</w:t>
       </w:r>
@@ -2307,7 +3302,7 @@
                 <v:path arrowok="t" fillok="f" o:connecttype="none"/>
                 <o:lock v:ext="edit" shapetype="t"/>
               </v:shapetype>
-              <v:shape id="Straight Arrow Connector 26" o:spid="_x0000_s1026" type="#_x0000_t32" style="position:absolute;margin-left:401.65pt;margin-top:51.05pt;width:21.95pt;height:58.3pt;z-index:251661312;visibility:visible;mso-wrap-style:square;mso-wrap-distance-left:9pt;mso-wrap-distance-top:0;mso-wrap-distance-right:9pt;mso-wrap-distance-bottom:0;mso-position-horizontal:absolute;mso-position-horizontal-relative:text;mso-position-vertical:absolute;mso-position-vertical-relative:text" o:gfxdata="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" strokecolor="#4472c4 [3204]" strokeweight="1pt">
+              <v:shape id="Straight Arrow Connector 26" o:spid="_x0000_s1026" type="#_x0000_t32" style="position:absolute;margin-left:401.65pt;margin-top:51.05pt;width:21.95pt;height:58.3pt;z-index:251661312;visibility:visible;mso-wrap-style:square;mso-wrap-distance-left:9pt;mso-wrap-distance-top:0;mso-wrap-distance-right:9pt;mso-wrap-distance-bottom:0;mso-position-horizontal:absolute;mso-position-horizontal-relative:text;mso-position-vertical:absolute;mso-position-vertical-relative:text" o:gfxdata="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" strokecolor="#4472c4 [3204]" strokeweight="1pt">
                 <v:stroke endarrow="block" joinstyle="miter"/>
               </v:shape>
             </w:pict>
@@ -2391,7 +3386,7 @@
                 <v:stroke joinstyle="miter"/>
                 <v:path gradientshapeok="t" o:connecttype="rect"/>
               </v:shapetype>
-              <v:shape id="Text Box 28" o:spid="_x0000_s1026" type="#_x0000_t202" style="position:absolute;left:0;text-align:left;margin-left:333.15pt;margin-top:22.25pt;width:97.35pt;height:28.8pt;rotation:180;flip:y;z-index:251663360;visibility:visible;mso-wrap-style:square;mso-width-percent:0;mso-height-percent:0;mso-wrap-distance-left:9pt;mso-wrap-distance-top:0;mso-wrap-distance-right:9pt;mso-wrap-distance-bottom:0;mso-position-horizontal:absolute;mso-position-horizontal-relative:text;mso-position-vertical:absolute;mso-position-vertical-relative:text;mso-width-percent:0;mso-height-percent:0;mso-width-relative:margin;mso-height-relative:margin;v-text-anchor:top" o:gfxdata="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" fillcolor="white [3201]" strokeweight=".5pt">
+              <v:shape id="Text Box 28" o:spid="_x0000_s1026" type="#_x0000_t202" style="position:absolute;left:0;text-align:left;margin-left:333.15pt;margin-top:22.25pt;width:97.35pt;height:28.8pt;rotation:180;flip:y;z-index:251663360;visibility:visible;mso-wrap-style:square;mso-width-percent:0;mso-height-percent:0;mso-wrap-distance-left:9pt;mso-wrap-distance-top:0;mso-wrap-distance-right:9pt;mso-wrap-distance-bottom:0;mso-position-horizontal:absolute;mso-position-horizontal-relative:text;mso-position-vertical:absolute;mso-position-vertical-relative:text;mso-width-percent:0;mso-height-percent:0;mso-width-relative:margin;mso-height-relative:margin;v-text-anchor:top" o:gfxdata="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" fillcolor="white [3201]" strokeweight=".5pt">
                 <v:textbox>
                   <w:txbxContent>
                     <w:p>
@@ -2429,7 +3424,7 @@
                     <pic:cNvPicPr/>
                   </pic:nvPicPr>
                   <pic:blipFill>
-                    <a:blip r:embed="rId15">
+                    <a:blip r:embed="rId26">
                       <a:extLst>
                         <a:ext uri="{28A0092B-C50C-407E-A947-70E740481C1C}">
                           <a14:useLocalDpi xmlns:a14="http://schemas.microsoft.com/office/drawing/2010/main" val="0"/>
@@ -2464,24 +3459,14 @@
       <w:r>
         <w:t xml:space="preserve">Figure </w:t>
       </w:r>
-      <w:r>
-        <w:fldChar w:fldCharType="begin"/>
-      </w:r>
-      <w:r>
-        <w:instrText xml:space="preserve"> SEQ Figure \* ARABIC </w:instrText>
-      </w:r>
-      <w:r>
-        <w:fldChar w:fldCharType="separate"/>
-      </w:r>
-      <w:r>
-        <w:rPr>
-          <w:noProof/>
-        </w:rPr>
-        <w:t>4</w:t>
-      </w:r>
-      <w:r>
-        <w:fldChar w:fldCharType="end"/>
-      </w:r>
+      <w:fldSimple w:instr=" SEQ Figure \* ARABIC ">
+        <w:r>
+          <w:rPr>
+            <w:noProof/>
+          </w:rPr>
+          <w:t>4</w:t>
+        </w:r>
+      </w:fldSimple>
       <w:r>
         <w:t xml:space="preserve"> Prophet prediction graph</w:t>
       </w:r>
@@ -2536,7 +3521,7 @@
                     <pic:cNvPicPr/>
                   </pic:nvPicPr>
                   <pic:blipFill rotWithShape="1">
-                    <a:blip r:embed="rId16" cstate="print">
+                    <a:blip r:embed="rId27" cstate="print">
                       <a:extLst>
                         <a:ext uri="{28A0092B-C50C-407E-A947-70E740481C1C}">
                           <a14:useLocalDpi xmlns:a14="http://schemas.microsoft.com/office/drawing/2010/main" val="0"/>
@@ -2578,24 +3563,14 @@
       <w:r>
         <w:t xml:space="preserve">Figure </w:t>
       </w:r>
-      <w:r>
-        <w:fldChar w:fldCharType="begin"/>
-      </w:r>
-      <w:r>
-        <w:instrText xml:space="preserve"> SEQ Figure \* ARABIC </w:instrText>
-      </w:r>
-      <w:r>
-        <w:fldChar w:fldCharType="separate"/>
-      </w:r>
-      <w:r>
-        <w:rPr>
-          <w:noProof/>
-        </w:rPr>
-        <w:t>5</w:t>
-      </w:r>
-      <w:r>
-        <w:fldChar w:fldCharType="end"/>
-      </w:r>
+      <w:fldSimple w:instr=" SEQ Figure \* ARABIC ">
+        <w:r>
+          <w:rPr>
+            <w:noProof/>
+          </w:rPr>
+          <w:t>5</w:t>
+        </w:r>
+      </w:fldSimple>
       <w:r>
         <w:t xml:space="preserve"> Predicted </w:t>
       </w:r>
@@ -2663,7 +3638,7 @@
                     <pic:cNvPicPr/>
                   </pic:nvPicPr>
                   <pic:blipFill>
-                    <a:blip r:embed="rId17">
+                    <a:blip r:embed="rId28">
                       <a:extLst>
                         <a:ext uri="{28A0092B-C50C-407E-A947-70E740481C1C}">
                           <a14:useLocalDpi xmlns:a14="http://schemas.microsoft.com/office/drawing/2010/main" val="0"/>
@@ -2698,24 +3673,14 @@
       <w:r>
         <w:t xml:space="preserve">Figure </w:t>
       </w:r>
-      <w:r>
-        <w:fldChar w:fldCharType="begin"/>
-      </w:r>
-      <w:r>
-        <w:instrText xml:space="preserve"> SEQ Figure \* ARABIC </w:instrText>
-      </w:r>
-      <w:r>
-        <w:fldChar w:fldCharType="separate"/>
-      </w:r>
-      <w:r>
-        <w:rPr>
-          <w:noProof/>
-        </w:rPr>
-        <w:t>6</w:t>
-      </w:r>
-      <w:r>
-        <w:fldChar w:fldCharType="end"/>
-      </w:r>
+      <w:fldSimple w:instr=" SEQ Figure \* ARABIC ">
+        <w:r>
+          <w:rPr>
+            <w:noProof/>
+          </w:rPr>
+          <w:t>6</w:t>
+        </w:r>
+      </w:fldSimple>
       <w:r>
         <w:t xml:space="preserve"> Forecast Components</w:t>
       </w:r>
@@ -2966,7 +3931,7 @@
                     </pic:cNvPicPr>
                   </pic:nvPicPr>
                   <pic:blipFill>
-                    <a:blip r:embed="rId18">
+                    <a:blip r:embed="rId29">
                       <a:extLst>
                         <a:ext uri="{28A0092B-C50C-407E-A947-70E740481C1C}">
                           <a14:useLocalDpi xmlns:a14="http://schemas.microsoft.com/office/drawing/2010/main" val="0"/>
@@ -3580,7 +4545,7 @@
                     <pic:cNvPicPr/>
                   </pic:nvPicPr>
                   <pic:blipFill>
-                    <a:blip r:embed="rId19">
+                    <a:blip r:embed="rId30">
                       <a:extLst>
                         <a:ext uri="{28A0092B-C50C-407E-A947-70E740481C1C}">
                           <a14:useLocalDpi xmlns:a14="http://schemas.microsoft.com/office/drawing/2010/main" val="0"/>
@@ -4029,7 +4994,7 @@
                     </pic:cNvPicPr>
                   </pic:nvPicPr>
                   <pic:blipFill>
-                    <a:blip r:embed="rId20">
+                    <a:blip r:embed="rId31">
                       <a:extLst>
                         <a:ext uri="{28A0092B-C50C-407E-A947-70E740481C1C}">
                           <a14:useLocalDpi xmlns:a14="http://schemas.microsoft.com/office/drawing/2010/main" val="0"/>
@@ -4364,7 +5329,7 @@
                     </pic:cNvPicPr>
                   </pic:nvPicPr>
                   <pic:blipFill>
-                    <a:blip r:embed="rId21">
+                    <a:blip r:embed="rId32">
                       <a:extLst>
                         <a:ext uri="{28A0092B-C50C-407E-A947-70E740481C1C}">
                           <a14:useLocalDpi xmlns:a14="http://schemas.microsoft.com/office/drawing/2010/main" val="0"/>
@@ -4451,7 +5416,7 @@
                     </pic:cNvPicPr>
                   </pic:nvPicPr>
                   <pic:blipFill>
-                    <a:blip r:embed="rId22">
+                    <a:blip r:embed="rId33">
                       <a:extLst>
                         <a:ext uri="{28A0092B-C50C-407E-A947-70E740481C1C}">
                           <a14:useLocalDpi xmlns:a14="http://schemas.microsoft.com/office/drawing/2010/main" val="0"/>
@@ -4585,7 +5550,7 @@
                     <pic:cNvPicPr/>
                   </pic:nvPicPr>
                   <pic:blipFill>
-                    <a:blip r:embed="rId23">
+                    <a:blip r:embed="rId34">
                       <a:extLst>
                         <a:ext uri="{28A0092B-C50C-407E-A947-70E740481C1C}">
                           <a14:useLocalDpi xmlns:a14="http://schemas.microsoft.com/office/drawing/2010/main" val="0"/>
@@ -4870,7 +5835,7 @@
       </w:pPr>
     </w:p>
     <w:sectPr>
-      <w:headerReference w:type="default" r:id="rId24"/>
+      <w:headerReference w:type="default" r:id="rId35"/>
       <w:pgSz w:w="12240" w:h="15840"/>
       <w:pgMar w:top="1440" w:right="1440" w:bottom="1440" w:left="1440" w:header="720" w:footer="720" w:gutter="0"/>
       <w:cols w:space="720"/>

</xml_diff>

<commit_message>
Update editing Shirish's report
</commit_message>
<xml_diff>
--- a/Report.docx
+++ b/Report.docx
@@ -16,60 +16,62 @@
           <w:b/>
           <w:u w:val="single"/>
         </w:rPr>
+        <w:t>LA Metro Bike Share Project</w:t>
+      </w:r>
+    </w:p>
+    <w:p>
+      <w:pPr>
+        <w:spacing w:before="100" w:beforeAutospacing="1"/>
+        <w:rPr>
+          <w:b/>
+        </w:rPr>
+      </w:pPr>
+      <w:proofErr w:type="gramStart"/>
+      <w:r>
+        <w:rPr>
+          <w:b/>
+          <w:u w:val="single"/>
+        </w:rPr>
+        <w:t>Introduction</w:t>
+      </w:r>
+      <w:r>
+        <w:rPr>
+          <w:b/>
+        </w:rPr>
+        <w:t xml:space="preserve"> :</w:t>
+      </w:r>
+      <w:proofErr w:type="gramEnd"/>
+    </w:p>
+    <w:p>
+      <w:pPr>
+        <w:spacing w:before="100" w:beforeAutospacing="1"/>
+      </w:pPr>
+      <w:r>
+        <w:t xml:space="preserve">The following </w:t>
+      </w:r>
+      <w:r>
+        <w:t xml:space="preserve">project </w:t>
+      </w:r>
+      <w:r>
+        <w:t xml:space="preserve">is focused on a analyzing the Los Angles Metro Bike Share data. </w:t>
+      </w:r>
+      <w:r>
+        <w:t>Los Angles Metro Bike Share</w:t>
+      </w:r>
+      <w:r>
         <w:t xml:space="preserve"> </w:t>
       </w:r>
       <w:r>
-        <w:rPr>
-          <w:b/>
-          <w:u w:val="single"/>
-        </w:rPr>
-        <w:t>LA Metro Bike Share Project</w:t>
-      </w:r>
-    </w:p>
-    <w:p>
-      <w:pPr>
-        <w:spacing w:before="100" w:beforeAutospacing="1"/>
-        <w:rPr>
-          <w:b/>
-        </w:rPr>
-      </w:pPr>
-      <w:proofErr w:type="gramStart"/>
-      <w:r>
-        <w:rPr>
-          <w:b/>
-          <w:u w:val="single"/>
-        </w:rPr>
-        <w:t>Introduction</w:t>
-      </w:r>
-      <w:r>
-        <w:rPr>
-          <w:b/>
-        </w:rPr>
-        <w:t xml:space="preserve"> :</w:t>
-      </w:r>
-      <w:proofErr w:type="gramEnd"/>
-    </w:p>
-    <w:p>
-      <w:pPr>
-        <w:spacing w:before="100" w:beforeAutospacing="1"/>
-      </w:pPr>
-      <w:r>
-        <w:t xml:space="preserve">The following </w:t>
-      </w:r>
-      <w:r>
-        <w:t xml:space="preserve">project </w:t>
-      </w:r>
-      <w:r>
-        <w:t xml:space="preserve">is focused on a analyzing the Los Angles Metro Bike Share data. </w:t>
-      </w:r>
-      <w:r>
-        <w:t xml:space="preserve">Los Angles Metro Bike Share </w:t>
-      </w:r>
-      <w:r>
         <w:t>operation provides rental bicycles 365 days a year since the 2d quarter of 2016</w:t>
       </w:r>
       <w:r>
-        <w:t xml:space="preserve">. The main objective of the project is to focus on predicting the number of bicycles needed at each station, evaluating the pricing system currently used to make recommendations for possible pricing changes and expanding the network. Forecasting the number of bicycles needed at each station is done using time series analysis and linear regression. An in-depth evaluation of pricing system </w:t>
+        <w:t xml:space="preserve">. The main objective of the project is to </w:t>
+      </w:r>
+      <w:r>
+        <w:t>focus on predicting the number of bicycles needed at each station, evaluating the pricing system currently used to make recommendations for possible pricing changes and expanding the network.</w:t>
+      </w:r>
+      <w:r>
+        <w:t xml:space="preserve"> Forecasting the number of bicycles needed at each station is done using time series analysis and linear regression. An in-depth evaluation of pricing system </w:t>
       </w:r>
       <w:r>
         <w:t>was</w:t>
@@ -129,13 +131,18 @@
         <w:t>collected</w:t>
       </w:r>
       <w:r>
-        <w:t xml:space="preserve"> from</w:t>
-      </w:r>
-      <w:r>
         <w:t xml:space="preserve"> </w:t>
       </w:r>
-      <w:r>
-        <w:t xml:space="preserve">the official website of </w:t>
+      <w:proofErr w:type="gramStart"/>
+      <w:r>
+        <w:t xml:space="preserve">from </w:t>
+      </w:r>
+      <w:r>
+        <w:t xml:space="preserve"> the</w:t>
+      </w:r>
+      <w:proofErr w:type="gramEnd"/>
+      <w:r>
+        <w:t xml:space="preserve"> official website of </w:t>
       </w:r>
       <w:r>
         <w:t>Los Angeles Metro Bike Share.</w:t>
@@ -551,7 +558,6 @@
         <w:jc w:val="both"/>
       </w:pPr>
       <w:r>
-        <w:lastRenderedPageBreak/>
         <w:t>Region: The region where these individual station</w:t>
       </w:r>
       <w:r>
@@ -606,6 +612,7 @@
         </w:rPr>
         <w:t xml:space="preserve">Data </w:t>
       </w:r>
+      <w:proofErr w:type="gramStart"/>
       <w:r>
         <w:rPr>
           <w:b/>
@@ -617,8 +624,9 @@
         <w:rPr>
           <w:b/>
         </w:rPr>
-        <w:t>:</w:t>
-      </w:r>
+        <w:t xml:space="preserve"> :</w:t>
+      </w:r>
+      <w:proofErr w:type="gramEnd"/>
     </w:p>
     <w:p>
       <w:pPr>
@@ -641,6 +649,7 @@
         <w:rPr>
           <w:noProof/>
         </w:rPr>
+        <w:lastRenderedPageBreak/>
         <w:drawing>
           <wp:inline distT="0" distB="0" distL="0" distR="0" wp14:anchorId="4ED5F40D" wp14:editId="769383DF">
             <wp:extent cx="2338213" cy="1850833"/>
@@ -710,7 +719,19 @@
         <w:t xml:space="preserve"> were created </w:t>
       </w:r>
       <w:r>
-        <w:t>for predicting the number of bikes in each station.</w:t>
+        <w:t>f</w:t>
+      </w:r>
+      <w:r>
+        <w:t xml:space="preserve">or predicting the number of </w:t>
+      </w:r>
+      <w:r>
+        <w:t>bikes</w:t>
+      </w:r>
+      <w:r>
+        <w:t xml:space="preserve"> in each station</w:t>
+      </w:r>
+      <w:r>
+        <w:t>.</w:t>
       </w:r>
       <w:r>
         <w:t xml:space="preserve"> </w:t>
@@ -878,9 +899,14 @@
       <w:r>
         <w:t xml:space="preserve"> sign was reversed for those points. </w:t>
       </w:r>
-      <w:r>
-        <w:t>Finally,</w:t>
-      </w:r>
+      <w:proofErr w:type="gramStart"/>
+      <w:r>
+        <w:t>F</w:t>
+      </w:r>
+      <w:r>
+        <w:t>inally</w:t>
+      </w:r>
+      <w:proofErr w:type="gramEnd"/>
       <w:r>
         <w:t xml:space="preserve"> the point</w:t>
       </w:r>
@@ -890,8 +916,13 @@
       <w:r>
         <w:t xml:space="preserve"> </w:t>
       </w:r>
-      <w:r>
-        <w:t xml:space="preserve">were visualized </w:t>
+      <w:proofErr w:type="spellStart"/>
+      <w:r>
+        <w:t>were</w:t>
+      </w:r>
+      <w:proofErr w:type="spellEnd"/>
+      <w:r>
+        <w:t xml:space="preserve"> visualized </w:t>
       </w:r>
       <w:r>
         <w:t>as shown below</w:t>
@@ -977,9 +1008,11 @@
       <w:r>
         <w:t xml:space="preserve">Fig: Cluster of data based on four </w:t>
       </w:r>
-      <w:r>
-        <w:t>regions</w:t>
-      </w:r>
+      <w:proofErr w:type="gramStart"/>
+      <w:r>
+        <w:t>region</w:t>
+      </w:r>
+      <w:proofErr w:type="gramEnd"/>
     </w:p>
     <w:p>
       <w:pPr>
@@ -989,7 +1022,28 @@
         </w:rPr>
       </w:pPr>
       <w:r>
-        <w:t>Outliers and missing values total were removed leaving behind 577223 rows. The distance and time duration for individual trip was then calculated.</w:t>
+        <w:t>O</w:t>
+      </w:r>
+      <w:r>
+        <w:t>utliers and missing values total</w:t>
+      </w:r>
+      <w:r>
+        <w:t xml:space="preserve"> were removed leaving behind</w:t>
+      </w:r>
+      <w:r>
+        <w:t xml:space="preserve"> 577223 rows</w:t>
+      </w:r>
+      <w:r>
+        <w:t>. The</w:t>
+      </w:r>
+      <w:r>
+        <w:t xml:space="preserve"> distance and time duration for individual trip was </w:t>
+      </w:r>
+      <w:r>
+        <w:t xml:space="preserve">then </w:t>
+      </w:r>
+      <w:r>
+        <w:t>calculated.</w:t>
       </w:r>
     </w:p>
     <w:p>
@@ -1097,7 +1151,6 @@
         <w:rPr>
           <w:noProof/>
         </w:rPr>
-        <w:lastRenderedPageBreak/>
         <w:drawing>
           <wp:anchor distT="0" distB="0" distL="114300" distR="114300" simplePos="0" relativeHeight="251660288" behindDoc="1" locked="0" layoutInCell="1" allowOverlap="1" wp14:anchorId="4E8175D6" wp14:editId="57925F05">
             <wp:simplePos x="0" y="0"/>
@@ -1201,7 +1254,11 @@
         <w:t>s</w:t>
       </w:r>
       <w:r>
-        <w:t xml:space="preserve"> were</w:t>
+        <w:t xml:space="preserve"> </w:t>
+      </w:r>
+      <w:r>
+        <w:lastRenderedPageBreak/>
+        <w:t>were</w:t>
       </w:r>
       <w:r>
         <w:t xml:space="preserve"> deleted</w:t>
@@ -1480,11 +1537,13 @@
         <w:t xml:space="preserve">was having 513685 rows. </w:t>
       </w:r>
       <w:r>
-        <w:t>The cleaned a</w:t>
-      </w:r>
-      <w:r>
-        <w:t>nd</w:t>
-      </w:r>
+        <w:t xml:space="preserve">The cleaned </w:t>
+      </w:r>
+      <w:proofErr w:type="gramStart"/>
+      <w:r>
+        <w:t>an</w:t>
+      </w:r>
+      <w:proofErr w:type="gramEnd"/>
       <w:r>
         <w:t xml:space="preserve"> preprocessed data was used for data visualization and analysis. </w:t>
       </w:r>
@@ -1518,969 +1577,59 @@
     <w:p>
       <w:pPr>
         <w:jc w:val="both"/>
-        <w:rPr>
-          <w:b/>
-        </w:rPr>
-      </w:pPr>
-    </w:p>
-    <w:p>
-      <w:pPr>
-        <w:spacing w:after="0"/>
-        <w:rPr>
-          <w:color w:val="4472C4" w:themeColor="accent1"/>
-          <w:sz w:val="24"/>
-          <w:szCs w:val="24"/>
-        </w:rPr>
-      </w:pPr>
-      <w:bookmarkStart w:id="0" w:name="_Hlk5109306"/>
-      <w:bookmarkEnd w:id="0"/>
-      <w:r>
-        <w:rPr>
-          <w:rFonts w:ascii="Arial" w:eastAsia="Arial" w:hAnsi="Arial" w:cs="Arial"/>
-          <w:b/>
-          <w:color w:val="4472C4" w:themeColor="accent1"/>
-          <w:sz w:val="24"/>
-          <w:szCs w:val="24"/>
-        </w:rPr>
-        <w:t xml:space="preserve">Exploratory Data Analysis </w:t>
-      </w:r>
-    </w:p>
-    <w:p>
-      <w:pPr>
-        <w:spacing w:after="0" w:line="275" w:lineRule="auto"/>
-      </w:pPr>
-      <w:r>
-        <w:t>To better understand this huge dataset and the features it contains exploratory data analysis was performed. The objective was to realize how the prediction variable behaves with various features and leverage the insights from the data to achieve better results.</w:t>
-      </w:r>
-    </w:p>
-    <w:p>
-      <w:pPr>
-        <w:spacing w:after="0" w:line="275" w:lineRule="auto"/>
-      </w:pPr>
-    </w:p>
-    <w:p>
-      <w:pPr>
-        <w:spacing w:after="0" w:line="275" w:lineRule="auto"/>
-      </w:pPr>
-    </w:p>
-    <w:p>
-      <w:pPr>
-        <w:keepNext/>
-        <w:jc w:val="center"/>
-      </w:pPr>
-      <w:r>
-        <w:rPr>
-          <w:noProof/>
-        </w:rPr>
-        <w:lastRenderedPageBreak/>
-        <w:drawing>
-          <wp:inline distT="0" distB="0" distL="0" distR="0" wp14:anchorId="4EF26611" wp14:editId="444279DC">
-            <wp:extent cx="5943600" cy="5943600"/>
-            <wp:effectExtent l="0" t="0" r="0" b="0"/>
-            <wp:docPr id="8" name="Picture 8"/>
-            <wp:cNvGraphicFramePr>
-              <a:graphicFrameLocks xmlns:a="http://schemas.openxmlformats.org/drawingml/2006/main" noChangeAspect="1"/>
-            </wp:cNvGraphicFramePr>
-            <a:graphic xmlns:a="http://schemas.openxmlformats.org/drawingml/2006/main">
-              <a:graphicData uri="http://schemas.openxmlformats.org/drawingml/2006/picture">
-                <pic:pic xmlns:pic="http://schemas.openxmlformats.org/drawingml/2006/picture">
-                  <pic:nvPicPr>
-                    <pic:cNvPr id="4" name="Rides_pickup.png"/>
-                    <pic:cNvPicPr/>
-                  </pic:nvPicPr>
-                  <pic:blipFill>
-                    <a:blip r:embed="rId13" cstate="print">
-                      <a:extLst>
-                        <a:ext uri="{28A0092B-C50C-407E-A947-70E740481C1C}">
-                          <a14:useLocalDpi xmlns:a14="http://schemas.microsoft.com/office/drawing/2010/main" val="0"/>
-                        </a:ext>
-                      </a:extLst>
-                    </a:blip>
-                    <a:stretch>
-                      <a:fillRect/>
-                    </a:stretch>
-                  </pic:blipFill>
-                  <pic:spPr>
-                    <a:xfrm>
-                      <a:off x="0" y="0"/>
-                      <a:ext cx="5943600" cy="5943600"/>
-                    </a:xfrm>
-                    <a:prstGeom prst="rect">
-                      <a:avLst/>
-                    </a:prstGeom>
-                  </pic:spPr>
-                </pic:pic>
-              </a:graphicData>
-            </a:graphic>
-          </wp:inline>
-        </w:drawing>
-      </w:r>
-      <w:r>
-        <w:t xml:space="preserve">Figure </w:t>
-      </w:r>
-      <w:fldSimple w:instr=" SEQ Figure \* ARABIC ">
-        <w:r>
-          <w:rPr>
-            <w:noProof/>
-          </w:rPr>
-          <w:t>1</w:t>
-        </w:r>
-      </w:fldSimple>
-    </w:p>
-    <w:p>
-      <w:pPr>
-        <w:keepNext/>
-      </w:pPr>
-      <w:r>
-        <w:t xml:space="preserve">From Figure 1, the rise in the number of bike pickups can be observed between July 2016 and September 2016 reaching up-to 250 pickups around August 2016.  A sudden drop was noticed for a while but it again picked up during the end of the year. Since January 2017 the number of pickups has been consistently increasing over 150 pickups without any major drop in the usage. The general </w:t>
-      </w:r>
-      <w:r>
-        <w:lastRenderedPageBreak/>
-        <w:t>increasing trend clearly suggest that the LA metro bikes company is performing very well in the revenue share of the market and is a quite popular mode of transport.</w:t>
-      </w:r>
-    </w:p>
-    <w:p>
-      <w:pPr>
-        <w:keepNext/>
-      </w:pPr>
-    </w:p>
-    <w:p>
-      <w:pPr>
-        <w:keepNext/>
-      </w:pPr>
-      <w:r>
-        <w:t>To understand the pattern of pickup density in greater detail, analysis by different components of the year like by week, day of week, month and hours.</w:t>
-      </w:r>
-    </w:p>
-    <w:p>
-      <w:pPr>
-        <w:keepNext/>
-      </w:pPr>
-    </w:p>
-    <w:p>
-      <w:pPr>
-        <w:keepNext/>
-      </w:pPr>
-      <w:r>
-        <w:rPr>
-          <w:noProof/>
-        </w:rPr>
-        <w:drawing>
-          <wp:inline distT="0" distB="0" distL="0" distR="0" wp14:anchorId="4549C50A" wp14:editId="3A18DB7D">
-            <wp:extent cx="5943600" cy="2476500"/>
-            <wp:effectExtent l="0" t="0" r="0" b="0"/>
-            <wp:docPr id="18" name="Picture 18"/>
-            <wp:cNvGraphicFramePr>
-              <a:graphicFrameLocks xmlns:a="http://schemas.openxmlformats.org/drawingml/2006/main" noChangeAspect="1"/>
-            </wp:cNvGraphicFramePr>
-            <a:graphic xmlns:a="http://schemas.openxmlformats.org/drawingml/2006/main">
-              <a:graphicData uri="http://schemas.openxmlformats.org/drawingml/2006/picture">
-                <pic:pic xmlns:pic="http://schemas.openxmlformats.org/drawingml/2006/picture">
-                  <pic:nvPicPr>
-                    <pic:cNvPr id="18" name="week.png"/>
-                    <pic:cNvPicPr/>
-                  </pic:nvPicPr>
-                  <pic:blipFill>
-                    <a:blip r:embed="rId14" cstate="print">
-                      <a:extLst>
-                        <a:ext uri="{28A0092B-C50C-407E-A947-70E740481C1C}">
-                          <a14:useLocalDpi xmlns:a14="http://schemas.microsoft.com/office/drawing/2010/main" val="0"/>
-                        </a:ext>
-                      </a:extLst>
-                    </a:blip>
-                    <a:stretch>
-                      <a:fillRect/>
-                    </a:stretch>
-                  </pic:blipFill>
-                  <pic:spPr>
-                    <a:xfrm>
-                      <a:off x="0" y="0"/>
-                      <a:ext cx="5943600" cy="2476500"/>
-                    </a:xfrm>
-                    <a:prstGeom prst="rect">
-                      <a:avLst/>
-                    </a:prstGeom>
-                  </pic:spPr>
-                </pic:pic>
-              </a:graphicData>
-            </a:graphic>
-          </wp:inline>
-        </w:drawing>
-      </w:r>
-    </w:p>
-    <w:p>
-      <w:pPr>
-        <w:pStyle w:val="Caption"/>
-        <w:jc w:val="center"/>
-        <w:rPr>
-          <w:b/>
-          <w:i w:val="0"/>
-          <w:sz w:val="22"/>
-          <w:szCs w:val="22"/>
-        </w:rPr>
-      </w:pPr>
-      <w:r>
-        <w:rPr>
-          <w:b/>
-          <w:i w:val="0"/>
-          <w:sz w:val="22"/>
-          <w:szCs w:val="22"/>
-        </w:rPr>
-        <w:t xml:space="preserve">Figure </w:t>
-      </w:r>
-      <w:r>
-        <w:rPr>
-          <w:b/>
-          <w:i w:val="0"/>
-          <w:sz w:val="22"/>
-          <w:szCs w:val="22"/>
-        </w:rPr>
-        <w:t>2</w:t>
-      </w:r>
-    </w:p>
-    <w:p>
-      <w:r>
-        <w:t xml:space="preserve">The figure 2 shows the variation in the demand of the bikes by week. It can </w:t>
-      </w:r>
-      <w:proofErr w:type="gramStart"/>
-      <w:r>
-        <w:t>been</w:t>
-      </w:r>
-      <w:proofErr w:type="gramEnd"/>
-      <w:r>
-        <w:t xml:space="preserve"> seen that mostly the demand remain consistent around 1000 bikes per week except some weeks like 29, 30, 33, 34 and </w:t>
-      </w:r>
+      </w:pPr>
+      <w:r>
+        <w:t>Sayeed</w:t>
+      </w:r>
+    </w:p>
+    <w:p>
+      <w:pPr>
+        <w:jc w:val="both"/>
+        <w:rPr>
+          <w:b/>
+        </w:rPr>
+      </w:pPr>
+      <w:r>
+        <w:rPr>
+          <w:b/>
+          <w:u w:val="single"/>
+        </w:rPr>
+        <w:t>Forecasting Bicycl</w:t>
+      </w:r>
+      <w:r>
+        <w:rPr>
+          <w:b/>
+          <w:u w:val="single"/>
+        </w:rPr>
+        <w:t>e Demand</w:t>
+      </w:r>
+      <w:r>
+        <w:rPr>
+          <w:b/>
+        </w:rPr>
+        <w:t>:</w:t>
+      </w:r>
+    </w:p>
+    <w:p>
+      <w:pPr>
+        <w:jc w:val="both"/>
+        <w:rPr>
+          <w:b/>
+        </w:rPr>
+      </w:pPr>
       <w:proofErr w:type="spellStart"/>
       <w:r>
-        <w:t>etc</w:t>
+        <w:rPr>
+          <w:b/>
+        </w:rPr>
+        <w:t>Drupad</w:t>
       </w:r>
       <w:proofErr w:type="spellEnd"/>
       <w:r>
-        <w:t xml:space="preserve"> experienced very high demand.</w:t>
-      </w:r>
-    </w:p>
-    <w:p/>
-    <w:p>
-      <w:pPr>
-        <w:keepNext/>
-      </w:pPr>
-      <w:r>
-        <w:rPr>
-          <w:noProof/>
-        </w:rPr>
-        <w:drawing>
-          <wp:inline distT="0" distB="0" distL="0" distR="0" wp14:anchorId="66A90F7E" wp14:editId="7EC440BE">
-            <wp:extent cx="5943600" cy="2476500"/>
-            <wp:effectExtent l="0" t="0" r="0" b="0"/>
-            <wp:docPr id="19" name="Picture 19"/>
-            <wp:cNvGraphicFramePr>
-              <a:graphicFrameLocks xmlns:a="http://schemas.openxmlformats.org/drawingml/2006/main" noChangeAspect="1"/>
-            </wp:cNvGraphicFramePr>
-            <a:graphic xmlns:a="http://schemas.openxmlformats.org/drawingml/2006/main">
-              <a:graphicData uri="http://schemas.openxmlformats.org/drawingml/2006/picture">
-                <pic:pic xmlns:pic="http://schemas.openxmlformats.org/drawingml/2006/picture">
-                  <pic:nvPicPr>
-                    <pic:cNvPr id="19" name="Dayofweek.png"/>
-                    <pic:cNvPicPr/>
-                  </pic:nvPicPr>
-                  <pic:blipFill>
-                    <a:blip r:embed="rId15" cstate="print">
-                      <a:extLst>
-                        <a:ext uri="{28A0092B-C50C-407E-A947-70E740481C1C}">
-                          <a14:useLocalDpi xmlns:a14="http://schemas.microsoft.com/office/drawing/2010/main" val="0"/>
-                        </a:ext>
-                      </a:extLst>
-                    </a:blip>
-                    <a:stretch>
-                      <a:fillRect/>
-                    </a:stretch>
-                  </pic:blipFill>
-                  <pic:spPr>
-                    <a:xfrm>
-                      <a:off x="0" y="0"/>
-                      <a:ext cx="5943600" cy="2476500"/>
-                    </a:xfrm>
-                    <a:prstGeom prst="rect">
-                      <a:avLst/>
-                    </a:prstGeom>
-                  </pic:spPr>
-                </pic:pic>
-              </a:graphicData>
-            </a:graphic>
-          </wp:inline>
-        </w:drawing>
-      </w:r>
-    </w:p>
-    <w:p>
-      <w:pPr>
-        <w:pStyle w:val="Caption"/>
-        <w:jc w:val="center"/>
-        <w:rPr>
-          <w:b/>
-          <w:i w:val="0"/>
-          <w:sz w:val="22"/>
-          <w:szCs w:val="22"/>
-        </w:rPr>
-      </w:pPr>
-      <w:r>
-        <w:rPr>
-          <w:b/>
-          <w:i w:val="0"/>
-          <w:sz w:val="22"/>
-          <w:szCs w:val="22"/>
-        </w:rPr>
-        <w:t>Figure 3</w:t>
-      </w:r>
-    </w:p>
-    <w:p/>
-    <w:p/>
-    <w:p/>
-    <w:p>
-      <w:r>
-        <w:t>The Figure 3 shows the variation in the demand of the bikes by day of week. The trend was uniform for most of the days while Friday and Tuesday had the maximum number of rides.</w:t>
-      </w:r>
-    </w:p>
-    <w:p>
-      <w:pPr>
-        <w:keepNext/>
-      </w:pPr>
-      <w:r>
-        <w:rPr>
-          <w:noProof/>
-        </w:rPr>
-        <w:drawing>
-          <wp:inline distT="0" distB="0" distL="0" distR="0" wp14:anchorId="49F4AF69" wp14:editId="4AFA28AF">
-            <wp:extent cx="5943600" cy="2476500"/>
-            <wp:effectExtent l="0" t="0" r="0" b="0"/>
-            <wp:docPr id="20" name="Picture 20"/>
-            <wp:cNvGraphicFramePr>
-              <a:graphicFrameLocks xmlns:a="http://schemas.openxmlformats.org/drawingml/2006/main" noChangeAspect="1"/>
-            </wp:cNvGraphicFramePr>
-            <a:graphic xmlns:a="http://schemas.openxmlformats.org/drawingml/2006/main">
-              <a:graphicData uri="http://schemas.openxmlformats.org/drawingml/2006/picture">
-                <pic:pic xmlns:pic="http://schemas.openxmlformats.org/drawingml/2006/picture">
-                  <pic:nvPicPr>
-                    <pic:cNvPr id="20" name="month.png"/>
-                    <pic:cNvPicPr/>
-                  </pic:nvPicPr>
-                  <pic:blipFill>
-                    <a:blip r:embed="rId16" cstate="print">
-                      <a:extLst>
-                        <a:ext uri="{28A0092B-C50C-407E-A947-70E740481C1C}">
-                          <a14:useLocalDpi xmlns:a14="http://schemas.microsoft.com/office/drawing/2010/main" val="0"/>
-                        </a:ext>
-                      </a:extLst>
-                    </a:blip>
-                    <a:stretch>
-                      <a:fillRect/>
-                    </a:stretch>
-                  </pic:blipFill>
-                  <pic:spPr>
-                    <a:xfrm>
-                      <a:off x="0" y="0"/>
-                      <a:ext cx="5943600" cy="2476500"/>
-                    </a:xfrm>
-                    <a:prstGeom prst="rect">
-                      <a:avLst/>
-                    </a:prstGeom>
-                  </pic:spPr>
-                </pic:pic>
-              </a:graphicData>
-            </a:graphic>
-          </wp:inline>
-        </w:drawing>
-      </w:r>
-    </w:p>
-    <w:p>
-      <w:pPr>
-        <w:pStyle w:val="Caption"/>
-        <w:ind w:left="20"/>
-        <w:jc w:val="center"/>
-        <w:rPr>
-          <w:b/>
-          <w:i w:val="0"/>
-          <w:sz w:val="22"/>
-          <w:szCs w:val="22"/>
-        </w:rPr>
-      </w:pPr>
-      <w:r>
-        <w:rPr>
-          <w:b/>
-          <w:i w:val="0"/>
-          <w:sz w:val="22"/>
-          <w:szCs w:val="22"/>
-        </w:rPr>
-        <w:t>Figure 4</w:t>
-      </w:r>
-    </w:p>
-    <w:p>
-      <w:r>
-        <w:t>The Figure 4 shows the demand of the bikes by month of the year.  As it was observed in the figure that the maximum demand is during the months of July, August and September. This is also the fall season in los Angeles and thus people like to bike around the city for enjoying the weather.</w:t>
-      </w:r>
-    </w:p>
-    <w:p>
-      <w:r>
-        <w:rPr>
-          <w:noProof/>
-        </w:rPr>
-        <w:drawing>
-          <wp:inline distT="0" distB="0" distL="0" distR="0" wp14:anchorId="79F79DBC" wp14:editId="2A32311E">
-            <wp:extent cx="6172200" cy="3295625"/>
-            <wp:effectExtent l="0" t="0" r="0" b="635"/>
-            <wp:docPr id="21" name="Picture 21"/>
-            <wp:cNvGraphicFramePr>
-              <a:graphicFrameLocks xmlns:a="http://schemas.openxmlformats.org/drawingml/2006/main" noChangeAspect="1"/>
-            </wp:cNvGraphicFramePr>
-            <a:graphic xmlns:a="http://schemas.openxmlformats.org/drawingml/2006/main">
-              <a:graphicData uri="http://schemas.openxmlformats.org/drawingml/2006/picture">
-                <pic:pic xmlns:pic="http://schemas.openxmlformats.org/drawingml/2006/picture">
-                  <pic:nvPicPr>
-                    <pic:cNvPr id="21" name="Hour.png"/>
-                    <pic:cNvPicPr/>
-                  </pic:nvPicPr>
-                  <pic:blipFill>
-                    <a:blip r:embed="rId17" cstate="print">
-                      <a:extLst>
-                        <a:ext uri="{28A0092B-C50C-407E-A947-70E740481C1C}">
-                          <a14:useLocalDpi xmlns:a14="http://schemas.microsoft.com/office/drawing/2010/main" val="0"/>
-                        </a:ext>
-                      </a:extLst>
-                    </a:blip>
-                    <a:stretch>
-                      <a:fillRect/>
-                    </a:stretch>
-                  </pic:blipFill>
-                  <pic:spPr>
-                    <a:xfrm>
-                      <a:off x="0" y="0"/>
-                      <a:ext cx="6193195" cy="3306835"/>
-                    </a:xfrm>
-                    <a:prstGeom prst="rect">
-                      <a:avLst/>
-                    </a:prstGeom>
-                  </pic:spPr>
-                </pic:pic>
-              </a:graphicData>
-            </a:graphic>
-          </wp:inline>
-        </w:drawing>
-      </w:r>
-    </w:p>
-    <w:p/>
-    <w:p>
-      <w:r>
-        <w:t xml:space="preserve">The Figure 5 depicts the variation in the demand by hour of the day.  It clearly shows the bikes are in maximum demand between 4pm and 7pm with the maximum number pickups (more than 50k) at around 5pm in the evening. </w:t>
-      </w:r>
-    </w:p>
-    <w:p/>
-    <w:p>
-      <w:pPr>
-        <w:keepNext/>
-      </w:pPr>
-      <w:r>
-        <w:rPr>
-          <w:noProof/>
-        </w:rPr>
-        <w:drawing>
-          <wp:inline distT="0" distB="0" distL="0" distR="0" wp14:anchorId="4797A7C9" wp14:editId="200CAAD4">
-            <wp:extent cx="5943600" cy="2476500"/>
-            <wp:effectExtent l="0" t="0" r="0" b="0"/>
-            <wp:docPr id="9" name="Picture 9"/>
-            <wp:cNvGraphicFramePr>
-              <a:graphicFrameLocks xmlns:a="http://schemas.openxmlformats.org/drawingml/2006/main" noChangeAspect="1"/>
-            </wp:cNvGraphicFramePr>
-            <a:graphic xmlns:a="http://schemas.openxmlformats.org/drawingml/2006/main">
-              <a:graphicData uri="http://schemas.openxmlformats.org/drawingml/2006/picture">
-                <pic:pic xmlns:pic="http://schemas.openxmlformats.org/drawingml/2006/picture">
-                  <pic:nvPicPr>
-                    <pic:cNvPr id="16" name="pickup_density_heatmap.png"/>
-                    <pic:cNvPicPr/>
-                  </pic:nvPicPr>
-                  <pic:blipFill>
-                    <a:blip r:embed="rId18" cstate="print">
-                      <a:extLst>
-                        <a:ext uri="{28A0092B-C50C-407E-A947-70E740481C1C}">
-                          <a14:useLocalDpi xmlns:a14="http://schemas.microsoft.com/office/drawing/2010/main" val="0"/>
-                        </a:ext>
-                      </a:extLst>
-                    </a:blip>
-                    <a:stretch>
-                      <a:fillRect/>
-                    </a:stretch>
-                  </pic:blipFill>
-                  <pic:spPr>
-                    <a:xfrm>
-                      <a:off x="0" y="0"/>
-                      <a:ext cx="5943600" cy="2476500"/>
-                    </a:xfrm>
-                    <a:prstGeom prst="rect">
-                      <a:avLst/>
-                    </a:prstGeom>
-                  </pic:spPr>
-                </pic:pic>
-              </a:graphicData>
-            </a:graphic>
-          </wp:inline>
-        </w:drawing>
-      </w:r>
-    </w:p>
-    <w:p>
-      <w:pPr>
-        <w:pStyle w:val="Caption"/>
-        <w:jc w:val="center"/>
-        <w:rPr>
-          <w:b/>
-          <w:i w:val="0"/>
-          <w:sz w:val="22"/>
-          <w:szCs w:val="22"/>
-        </w:rPr>
-      </w:pPr>
-      <w:r>
-        <w:rPr>
-          <w:b/>
-          <w:i w:val="0"/>
-          <w:sz w:val="22"/>
-          <w:szCs w:val="22"/>
-        </w:rPr>
-        <w:t>Figure 6</w:t>
-      </w:r>
-    </w:p>
-    <w:p>
-      <w:r>
-        <w:t>For more granular details regarding the usage of the LA metro bikes a heatmap was plotted. This (Figure 6) gives a clear picture about dependence of both the parameters on number of rides. From 0-6 on Monday through Friday there are a fewer number of rides, hence a smaller number of bikes required to balance the demand. Angelenos generally like using the bike for moving around city during evening which gives rise to a greater number of rides. Also, talking about allocation of resources LA metro bike should have large number of bikes from 16 hour to 19 hour and large number of bikes from 11am 2 pm on all the days.  Another important insight can be drawn from this that except Sunday and Saturday there is high usage of the bikes in the morning around 8am as well.</w:t>
-      </w:r>
-    </w:p>
-    <w:p/>
-    <w:p>
-      <w:pPr>
-        <w:keepNext/>
-      </w:pPr>
-      <w:r>
-        <w:rPr>
-          <w:noProof/>
-        </w:rPr>
-        <w:drawing>
-          <wp:inline distT="0" distB="0" distL="0" distR="0" wp14:anchorId="21025492" wp14:editId="75DB54A6">
-            <wp:extent cx="5940353" cy="1909763"/>
-            <wp:effectExtent l="0" t="0" r="3810" b="0"/>
-            <wp:docPr id="10" name="Picture 10"/>
-            <wp:cNvGraphicFramePr>
-              <a:graphicFrameLocks xmlns:a="http://schemas.openxmlformats.org/drawingml/2006/main" noChangeAspect="1"/>
-            </wp:cNvGraphicFramePr>
-            <a:graphic xmlns:a="http://schemas.openxmlformats.org/drawingml/2006/main">
-              <a:graphicData uri="http://schemas.openxmlformats.org/drawingml/2006/picture">
-                <pic:pic xmlns:pic="http://schemas.openxmlformats.org/drawingml/2006/picture">
-                  <pic:nvPicPr>
-                    <pic:cNvPr id="17" name="pickup_density_heatmap2.png"/>
-                    <pic:cNvPicPr/>
-                  </pic:nvPicPr>
-                  <pic:blipFill>
-                    <a:blip r:embed="rId19" cstate="print">
-                      <a:extLst>
-                        <a:ext uri="{28A0092B-C50C-407E-A947-70E740481C1C}">
-                          <a14:useLocalDpi xmlns:a14="http://schemas.microsoft.com/office/drawing/2010/main" val="0"/>
-                        </a:ext>
-                      </a:extLst>
-                    </a:blip>
-                    <a:stretch>
-                      <a:fillRect/>
-                    </a:stretch>
-                  </pic:blipFill>
-                  <pic:spPr>
-                    <a:xfrm>
-                      <a:off x="0" y="0"/>
-                      <a:ext cx="5993763" cy="1926934"/>
-                    </a:xfrm>
-                    <a:prstGeom prst="rect">
-                      <a:avLst/>
-                    </a:prstGeom>
-                  </pic:spPr>
-                </pic:pic>
-              </a:graphicData>
-            </a:graphic>
-          </wp:inline>
-        </w:drawing>
-      </w:r>
-    </w:p>
-    <w:p>
-      <w:pPr>
-        <w:pStyle w:val="Caption"/>
-        <w:jc w:val="center"/>
-        <w:rPr>
-          <w:b/>
-          <w:i w:val="0"/>
-          <w:sz w:val="22"/>
-          <w:szCs w:val="22"/>
-        </w:rPr>
-      </w:pPr>
-      <w:r>
-        <w:rPr>
-          <w:b/>
-          <w:i w:val="0"/>
-          <w:sz w:val="22"/>
-          <w:szCs w:val="22"/>
-        </w:rPr>
-        <w:t>Figure 7</w:t>
-      </w:r>
-    </w:p>
-    <w:p>
-      <w:r>
-        <w:lastRenderedPageBreak/>
-        <w:t xml:space="preserve"> The above heatmap also confirms the findings from the Figure 4 that generally the usage of the bikes on all the days has been between July and September. This shows that people like to use bike for moving around LA during the Fall season enjoying the weather. The maximum number of trips is recorded on Thursday, August</w:t>
-      </w:r>
-    </w:p>
-    <w:p>
-      <w:pPr>
-        <w:keepNext/>
-      </w:pPr>
-      <w:r>
-        <w:rPr>
-          <w:noProof/>
-        </w:rPr>
-        <w:drawing>
-          <wp:inline distT="0" distB="0" distL="0" distR="0" wp14:anchorId="677D71C1" wp14:editId="5281D6B3">
-            <wp:extent cx="5943600" cy="5943600"/>
-            <wp:effectExtent l="0" t="0" r="0" b="0"/>
-            <wp:docPr id="27" name="Picture 27"/>
-            <wp:cNvGraphicFramePr>
-              <a:graphicFrameLocks xmlns:a="http://schemas.openxmlformats.org/drawingml/2006/main" noChangeAspect="1"/>
-            </wp:cNvGraphicFramePr>
-            <a:graphic xmlns:a="http://schemas.openxmlformats.org/drawingml/2006/main">
-              <a:graphicData uri="http://schemas.openxmlformats.org/drawingml/2006/picture">
-                <pic:pic xmlns:pic="http://schemas.openxmlformats.org/drawingml/2006/picture">
-                  <pic:nvPicPr>
-                    <pic:cNvPr id="15" name="trip_distance.png"/>
-                    <pic:cNvPicPr/>
-                  </pic:nvPicPr>
-                  <pic:blipFill>
-                    <a:blip r:embed="rId20">
-                      <a:extLst>
-                        <a:ext uri="{28A0092B-C50C-407E-A947-70E740481C1C}">
-                          <a14:useLocalDpi xmlns:a14="http://schemas.microsoft.com/office/drawing/2010/main" val="0"/>
-                        </a:ext>
-                      </a:extLst>
-                    </a:blip>
-                    <a:stretch>
-                      <a:fillRect/>
-                    </a:stretch>
-                  </pic:blipFill>
-                  <pic:spPr>
-                    <a:xfrm>
-                      <a:off x="0" y="0"/>
-                      <a:ext cx="5943600" cy="5943600"/>
-                    </a:xfrm>
-                    <a:prstGeom prst="rect">
-                      <a:avLst/>
-                    </a:prstGeom>
-                  </pic:spPr>
-                </pic:pic>
-              </a:graphicData>
-            </a:graphic>
-          </wp:inline>
-        </w:drawing>
-      </w:r>
-    </w:p>
-    <w:p>
-      <w:pPr>
-        <w:pStyle w:val="Caption"/>
-        <w:jc w:val="center"/>
-        <w:rPr>
-          <w:b/>
-          <w:i w:val="0"/>
-          <w:sz w:val="22"/>
-          <w:szCs w:val="22"/>
-        </w:rPr>
-      </w:pPr>
-      <w:r>
-        <w:rPr>
-          <w:b/>
-          <w:i w:val="0"/>
-          <w:sz w:val="22"/>
-          <w:szCs w:val="22"/>
-        </w:rPr>
-        <w:t>Figure 8</w:t>
-      </w:r>
-    </w:p>
-    <w:p>
-      <w:r>
-        <w:t>The Figure 8 shows the distance travelled by Angelenos (People of los Angeles). The maximum number of rides were found to be around 200k has been between 1000m and 2000m with the median and average value to be 1286m and 1491.92m respectively. This is a very critical insight and an important feature for data preparation with respect to dealing with the outliers and the future forecasting of number of bikes.</w:t>
-      </w:r>
-    </w:p>
-    <w:p>
-      <w:pPr>
-        <w:keepNext/>
-      </w:pPr>
-      <w:r>
-        <w:rPr>
-          <w:noProof/>
-        </w:rPr>
-        <w:lastRenderedPageBreak/>
-        <w:drawing>
-          <wp:inline distT="0" distB="0" distL="0" distR="0" wp14:anchorId="5A1665D8" wp14:editId="284E00FD">
-            <wp:extent cx="5943600" cy="5943600"/>
-            <wp:effectExtent l="0" t="0" r="0" b="0"/>
-            <wp:docPr id="12" name="Picture 12"/>
-            <wp:cNvGraphicFramePr>
-              <a:graphicFrameLocks xmlns:a="http://schemas.openxmlformats.org/drawingml/2006/main" noChangeAspect="1"/>
-            </wp:cNvGraphicFramePr>
-            <a:graphic xmlns:a="http://schemas.openxmlformats.org/drawingml/2006/main">
-              <a:graphicData uri="http://schemas.openxmlformats.org/drawingml/2006/picture">
-                <pic:pic xmlns:pic="http://schemas.openxmlformats.org/drawingml/2006/picture">
-                  <pic:nvPicPr>
-                    <pic:cNvPr id="12" name="Rides_pickup_passtype.png"/>
-                    <pic:cNvPicPr/>
-                  </pic:nvPicPr>
-                  <pic:blipFill>
-                    <a:blip r:embed="rId21" cstate="print">
-                      <a:extLst>
-                        <a:ext uri="{28A0092B-C50C-407E-A947-70E740481C1C}">
-                          <a14:useLocalDpi xmlns:a14="http://schemas.microsoft.com/office/drawing/2010/main" val="0"/>
-                        </a:ext>
-                      </a:extLst>
-                    </a:blip>
-                    <a:stretch>
-                      <a:fillRect/>
-                    </a:stretch>
-                  </pic:blipFill>
-                  <pic:spPr>
-                    <a:xfrm>
-                      <a:off x="0" y="0"/>
-                      <a:ext cx="5943600" cy="5943600"/>
-                    </a:xfrm>
-                    <a:prstGeom prst="rect">
-                      <a:avLst/>
-                    </a:prstGeom>
-                  </pic:spPr>
-                </pic:pic>
-              </a:graphicData>
-            </a:graphic>
-          </wp:inline>
-        </w:drawing>
-      </w:r>
-    </w:p>
-    <w:p>
-      <w:pPr>
-        <w:pStyle w:val="Caption"/>
-        <w:jc w:val="center"/>
-        <w:rPr>
-          <w:b/>
-          <w:i w:val="0"/>
-          <w:sz w:val="22"/>
-          <w:szCs w:val="22"/>
-        </w:rPr>
-      </w:pPr>
-      <w:r>
-        <w:rPr>
-          <w:b/>
-          <w:i w:val="0"/>
-          <w:sz w:val="22"/>
-          <w:szCs w:val="22"/>
-        </w:rPr>
-        <w:t>Figure 9</w:t>
-      </w:r>
-    </w:p>
-    <w:p>
-      <w:r>
-        <w:t xml:space="preserve">Figure 9 shows variation in the number of rides taken by different types of pass holders and without pass holders. The monthly pass is found to be very popular followed by walk-up (without pass) rides. Another interesting scenario can be observed regarding the consistent increase in the popularity of walkup rides post January 2017 and during the end of </w:t>
-      </w:r>
-      <w:r>
-        <w:t xml:space="preserve">year </w:t>
-      </w:r>
-      <w:r>
-        <w:t>it almost reaches the number of the month passes rides as well. As per the trend, it could be possible that walk-up rides would become more popular than the monthly pass rides in the future and this is a very important insight for the bike company regarding the pricing of the passes and walk-up rides.</w:t>
-      </w:r>
-    </w:p>
-    <w:p>
-      <w:pPr>
-        <w:keepNext/>
-      </w:pPr>
-      <w:r>
-        <w:rPr>
-          <w:noProof/>
-        </w:rPr>
-        <w:lastRenderedPageBreak/>
-        <w:drawing>
-          <wp:inline distT="0" distB="0" distL="0" distR="0" wp14:anchorId="5388A481" wp14:editId="3C1BC45A">
-            <wp:extent cx="5943600" cy="5943600"/>
-            <wp:effectExtent l="0" t="0" r="0" b="0"/>
-            <wp:docPr id="29" name="Picture 29"/>
-            <wp:cNvGraphicFramePr>
-              <a:graphicFrameLocks xmlns:a="http://schemas.openxmlformats.org/drawingml/2006/main" noChangeAspect="1"/>
-            </wp:cNvGraphicFramePr>
-            <a:graphic xmlns:a="http://schemas.openxmlformats.org/drawingml/2006/main">
-              <a:graphicData uri="http://schemas.openxmlformats.org/drawingml/2006/picture">
-                <pic:pic xmlns:pic="http://schemas.openxmlformats.org/drawingml/2006/picture">
-                  <pic:nvPicPr>
-                    <pic:cNvPr id="13" name="Rides_pickup_route_type.png"/>
-                    <pic:cNvPicPr/>
-                  </pic:nvPicPr>
-                  <pic:blipFill>
-                    <a:blip r:embed="rId22" cstate="print">
-                      <a:extLst>
-                        <a:ext uri="{28A0092B-C50C-407E-A947-70E740481C1C}">
-                          <a14:useLocalDpi xmlns:a14="http://schemas.microsoft.com/office/drawing/2010/main" val="0"/>
-                        </a:ext>
-                      </a:extLst>
-                    </a:blip>
-                    <a:stretch>
-                      <a:fillRect/>
-                    </a:stretch>
-                  </pic:blipFill>
-                  <pic:spPr>
-                    <a:xfrm>
-                      <a:off x="0" y="0"/>
-                      <a:ext cx="5943600" cy="5943600"/>
-                    </a:xfrm>
-                    <a:prstGeom prst="rect">
-                      <a:avLst/>
-                    </a:prstGeom>
-                  </pic:spPr>
-                </pic:pic>
-              </a:graphicData>
-            </a:graphic>
-          </wp:inline>
-        </w:drawing>
-      </w:r>
-    </w:p>
-    <w:p>
-      <w:pPr>
-        <w:pStyle w:val="Caption"/>
-        <w:jc w:val="center"/>
-        <w:rPr>
-          <w:b/>
-          <w:i w:val="0"/>
-          <w:sz w:val="22"/>
-          <w:szCs w:val="22"/>
-        </w:rPr>
-      </w:pPr>
-      <w:r>
-        <w:rPr>
-          <w:b/>
-          <w:i w:val="0"/>
-          <w:sz w:val="22"/>
-          <w:szCs w:val="22"/>
-        </w:rPr>
-        <w:t>Figure 10</w:t>
-      </w:r>
-    </w:p>
-    <w:p>
-      <w:r>
-        <w:t>Figure 10 shows the difference in the type of ride taken along different times of the year. The usage of bikes for one-way right is more than the round-trip rides throughout. This is also an important feature for estimating the number bikes to be placed at the docks in various regions.</w:t>
-      </w:r>
-    </w:p>
-    <w:p>
-      <w:pPr>
-        <w:keepNext/>
-      </w:pPr>
-    </w:p>
-    <w:p>
-      <w:pPr>
-        <w:keepNext/>
-      </w:pPr>
-      <w:r>
-        <w:rPr>
-          <w:noProof/>
-        </w:rPr>
-        <w:drawing>
-          <wp:inline distT="0" distB="0" distL="0" distR="0" wp14:anchorId="10488238" wp14:editId="3B77D1FF">
-            <wp:extent cx="5943600" cy="5053013"/>
-            <wp:effectExtent l="0" t="0" r="0" b="0"/>
-            <wp:docPr id="30" name="Picture 30"/>
-            <wp:cNvGraphicFramePr>
-              <a:graphicFrameLocks xmlns:a="http://schemas.openxmlformats.org/drawingml/2006/main" noChangeAspect="1"/>
-            </wp:cNvGraphicFramePr>
-            <a:graphic xmlns:a="http://schemas.openxmlformats.org/drawingml/2006/main">
-              <a:graphicData uri="http://schemas.openxmlformats.org/drawingml/2006/picture">
-                <pic:pic xmlns:pic="http://schemas.openxmlformats.org/drawingml/2006/picture">
-                  <pic:nvPicPr>
-                    <pic:cNvPr id="5" name="Rides_pickup_area.png"/>
-                    <pic:cNvPicPr/>
-                  </pic:nvPicPr>
-                  <pic:blipFill>
-                    <a:blip r:embed="rId23" cstate="print">
-                      <a:extLst>
-                        <a:ext uri="{28A0092B-C50C-407E-A947-70E740481C1C}">
-                          <a14:useLocalDpi xmlns:a14="http://schemas.microsoft.com/office/drawing/2010/main" val="0"/>
-                        </a:ext>
-                      </a:extLst>
-                    </a:blip>
-                    <a:stretch>
-                      <a:fillRect/>
-                    </a:stretch>
-                  </pic:blipFill>
-                  <pic:spPr>
-                    <a:xfrm>
-                      <a:off x="0" y="0"/>
-                      <a:ext cx="5951980" cy="5060137"/>
-                    </a:xfrm>
-                    <a:prstGeom prst="rect">
-                      <a:avLst/>
-                    </a:prstGeom>
-                  </pic:spPr>
-                </pic:pic>
-              </a:graphicData>
-            </a:graphic>
-          </wp:inline>
-        </w:drawing>
-      </w:r>
-    </w:p>
-    <w:p>
-      <w:pPr>
-        <w:pStyle w:val="Caption"/>
-        <w:jc w:val="center"/>
-        <w:rPr>
-          <w:b/>
-          <w:i w:val="0"/>
-          <w:sz w:val="22"/>
-          <w:szCs w:val="22"/>
-        </w:rPr>
-      </w:pPr>
-      <w:r>
-        <w:rPr>
-          <w:b/>
-          <w:i w:val="0"/>
-          <w:sz w:val="22"/>
-          <w:szCs w:val="22"/>
-        </w:rPr>
-        <w:t xml:space="preserve">Figure </w:t>
-      </w:r>
-      <w:r>
-        <w:rPr>
-          <w:b/>
-          <w:i w:val="0"/>
-          <w:sz w:val="22"/>
-          <w:szCs w:val="22"/>
-        </w:rPr>
-        <w:t>11</w:t>
-      </w:r>
-    </w:p>
-    <w:p>
-      <w:pPr>
-        <w:pStyle w:val="Caption"/>
-        <w:jc w:val="center"/>
-        <w:rPr>
-          <w:b/>
-          <w:i w:val="0"/>
-          <w:sz w:val="20"/>
-          <w:szCs w:val="20"/>
-        </w:rPr>
-      </w:pPr>
-    </w:p>
-    <w:p>
-      <w:pPr>
-        <w:pStyle w:val="Caption"/>
-        <w:jc w:val="center"/>
-        <w:rPr>
-          <w:b/>
-          <w:i w:val="0"/>
-          <w:sz w:val="22"/>
-          <w:szCs w:val="22"/>
-        </w:rPr>
-      </w:pPr>
-    </w:p>
-    <w:p>
-      <w:r>
-        <w:t xml:space="preserve">Figure 11 shows variation in the number of rides taken across all the four regions of Los Angeles given in the data. One of the parameters that is most important for any bike company to track is what are some of the most influential pick up areas in a city. Generally, these are the areas which have a great revenue potential and by focusing on these areas one can maximize the overall profit. It can be observed that during 2016 the available data was only from the Downtown LA stations and since January 2017 people started using LA metro bikes in Venice, Port of LA and Pasadena. The number of pickups at the stations in Venice area is on the increasing trend since its inception and even outnumbered the usage at the Downtown LA stations after September 2017. Venice is a buzzing beach town with upscale commercial and residential pockets. Venice Boardwalk is the site of funky shops, street performers and thus a great choice for moving around the area on bike </w:t>
+        <w:rPr>
+          <w:b/>
+        </w:rPr>
+        <w:t xml:space="preserve"> &amp; Shirish</w:t>
       </w:r>
     </w:p>
     <w:p>
@@ -2490,1319 +1639,31 @@
           <w:b/>
         </w:rPr>
       </w:pPr>
-      <w:r>
-        <w:rPr>
-          <w:b/>
-          <w:u w:val="single"/>
-        </w:rPr>
-        <w:lastRenderedPageBreak/>
-        <w:t>Forecasting Bicycl</w:t>
-      </w:r>
-      <w:r>
-        <w:rPr>
-          <w:b/>
-          <w:u w:val="single"/>
-        </w:rPr>
-        <w:t>e Demand</w:t>
-      </w:r>
-      <w:r>
-        <w:rPr>
-          <w:b/>
-        </w:rPr>
-        <w:t>:</w:t>
-      </w:r>
     </w:p>
     <w:p>
       <w:pPr>
         <w:jc w:val="both"/>
         <w:rPr>
           <w:b/>
-          <w:u w:val="single"/>
-        </w:rPr>
-      </w:pPr>
-      <w:r>
-        <w:rPr>
-          <w:b/>
-          <w:u w:val="single"/>
-        </w:rPr>
-        <w:t>Time Series Analysis</w:t>
-      </w:r>
+        </w:rPr>
+      </w:pPr>
     </w:p>
     <w:p>
       <w:pPr>
         <w:jc w:val="both"/>
-      </w:pPr>
-      <w:r>
-        <w:t xml:space="preserve">Time series analysis is a technique of analyzing a series of data collected at different points in time highly correlated to the adjacent points. This restricts the applicability of the many traditional statistical methods which are dependent on the assumption that adjacent data points are independent and identically distributed. Operating under this assumption, a linear regression model trained on time series data may fail to perform. </w:t>
-      </w:r>
+        <w:rPr>
+          <w:b/>
+        </w:rPr>
+      </w:pPr>
     </w:p>
     <w:p>
       <w:pPr>
         <w:jc w:val="both"/>
-      </w:pPr>
-      <w:r>
-        <w:t>In this section, an attempt is made to analysis our dataset from the perspective of the Time Series Analysis and compare the results with the forecasting obtained by the regression method. On the onset, an appropriate time series was prepared using the '</w:t>
-      </w:r>
-      <w:proofErr w:type="spellStart"/>
-      <w:r>
-        <w:t>trip_id</w:t>
-      </w:r>
-      <w:proofErr w:type="spellEnd"/>
-      <w:r>
-        <w:t>' and '</w:t>
-      </w:r>
-      <w:proofErr w:type="spellStart"/>
-      <w:r>
-        <w:t>start_time</w:t>
-      </w:r>
-      <w:proofErr w:type="spellEnd"/>
-      <w:r>
-        <w:t>' variables. We have considered '</w:t>
-      </w:r>
-      <w:proofErr w:type="spellStart"/>
-      <w:r>
-        <w:t>trip_id</w:t>
-      </w:r>
-      <w:proofErr w:type="spellEnd"/>
-      <w:r>
-        <w:t>' as a random variable 'X' and '</w:t>
-      </w:r>
-      <w:proofErr w:type="spellStart"/>
-      <w:r>
-        <w:t>start_time</w:t>
-      </w:r>
-      <w:proofErr w:type="spellEnd"/>
-      <w:r>
-        <w:t xml:space="preserve">' as the timestamp of the event </w:t>
-      </w:r>
-      <w:r>
-        <w:t>‘X’</w:t>
-      </w:r>
-      <w:r>
-        <w:t>.</w:t>
-      </w:r>
-      <w:r>
-        <w:t xml:space="preserve"> </w:t>
-      </w:r>
-      <w:r>
-        <w:t>As the first step of all the time series investigation, we have plotted observed data over time.</w:t>
-      </w:r>
-    </w:p>
-    <w:p>
-      <w:pPr>
-        <w:keepNext/>
-        <w:jc w:val="center"/>
-      </w:pPr>
-      <w:r>
-        <w:rPr>
-          <w:noProof/>
-        </w:rPr>
-        <w:drawing>
-          <wp:inline distT="0" distB="0" distL="0" distR="0" wp14:anchorId="25058B1D" wp14:editId="075CCAC4">
-            <wp:extent cx="5721531" cy="3734142"/>
-            <wp:effectExtent l="0" t="0" r="0" b="0"/>
-            <wp:docPr id="11" name="Picture 11"/>
-            <wp:cNvGraphicFramePr>
-              <a:graphicFrameLocks xmlns:a="http://schemas.openxmlformats.org/drawingml/2006/main" noChangeAspect="1"/>
-            </wp:cNvGraphicFramePr>
-            <a:graphic xmlns:a="http://schemas.openxmlformats.org/drawingml/2006/main">
-              <a:graphicData uri="http://schemas.openxmlformats.org/drawingml/2006/picture">
-                <pic:pic xmlns:pic="http://schemas.openxmlformats.org/drawingml/2006/picture">
-                  <pic:nvPicPr>
-                    <pic:cNvPr id="11" name="Time_series_plot.png"/>
-                    <pic:cNvPicPr/>
-                  </pic:nvPicPr>
-                  <pic:blipFill rotWithShape="1">
-                    <a:blip r:embed="rId24" cstate="print">
-                      <a:extLst>
-                        <a:ext uri="{28A0092B-C50C-407E-A947-70E740481C1C}">
-                          <a14:useLocalDpi xmlns:a14="http://schemas.microsoft.com/office/drawing/2010/main" val="0"/>
-                        </a:ext>
-                      </a:extLst>
-                    </a:blip>
-                    <a:srcRect l="5014" t="7162" r="7847"/>
-                    <a:stretch/>
-                  </pic:blipFill>
-                  <pic:spPr bwMode="auto">
-                    <a:xfrm>
-                      <a:off x="0" y="0"/>
-                      <a:ext cx="5809564" cy="3791596"/>
-                    </a:xfrm>
-                    <a:prstGeom prst="rect">
-                      <a:avLst/>
-                    </a:prstGeom>
-                    <a:ln>
-                      <a:noFill/>
-                    </a:ln>
-                    <a:extLst>
-                      <a:ext uri="{53640926-AAD7-44D8-BBD7-CCE9431645EC}">
-                        <a14:shadowObscured xmlns:a14="http://schemas.microsoft.com/office/drawing/2010/main"/>
-                      </a:ext>
-                    </a:extLst>
-                  </pic:spPr>
-                </pic:pic>
-              </a:graphicData>
-            </a:graphic>
-          </wp:inline>
-        </w:drawing>
-      </w:r>
-    </w:p>
-    <w:p>
-      <w:pPr>
-        <w:pStyle w:val="Caption"/>
-        <w:jc w:val="center"/>
-      </w:pPr>
-      <w:r>
-        <w:t xml:space="preserve">Figure </w:t>
-      </w:r>
-      <w:r>
-        <w:fldChar w:fldCharType="begin"/>
-      </w:r>
-      <w:r>
-        <w:instrText xml:space="preserve"> SEQ Figure \* ARABIC </w:instrText>
-      </w:r>
-      <w:r>
-        <w:fldChar w:fldCharType="separate"/>
-      </w:r>
-      <w:r>
-        <w:rPr>
-          <w:noProof/>
-        </w:rPr>
-        <w:t>1</w:t>
-      </w:r>
-      <w:r>
-        <w:rPr>
-          <w:noProof/>
-        </w:rPr>
-        <w:fldChar w:fldCharType="end"/>
-      </w:r>
-      <w:r>
-        <w:t xml:space="preserve"> shows total numbers of bikes booked per day. We can see a gradually increasing underlying trend and a regular variation superimposed on the trend that seems to repeat yearly.</w:t>
-      </w:r>
-    </w:p>
-    <w:p>
-      <w:r>
-        <w:t xml:space="preserve">Looking at the plot, it is clear that the time series is a non-stationary as the mean of the series is changing with the time (the trend in the plot), the variance of the series is changing with the time (heteroscedasticity in the series), and the change in covariance with time. These are an evident proof that the data is time series which is </w:t>
-      </w:r>
-      <w:r>
-        <w:t>not a</w:t>
-      </w:r>
-      <w:r>
-        <w:t xml:space="preserve"> stationary</w:t>
-      </w:r>
-      <w:r>
-        <w:t xml:space="preserve"> series</w:t>
-      </w:r>
-      <w:r>
-        <w:t>.</w:t>
-      </w:r>
-    </w:p>
-    <w:p>
-      <w:r>
-        <w:t xml:space="preserve">Another way to check the stationarity of the series is the Dickey-Fuller Test. The null hypothesis is that the series is non-stationary. The test results include Test statistic and some critical values for different </w:t>
-      </w:r>
-      <w:r>
-        <w:lastRenderedPageBreak/>
-        <w:t xml:space="preserve">confidence level. If the 'Test Statistic' is less than the 'Critical Value,' we can reject the null </w:t>
-      </w:r>
-      <w:r>
-        <w:t xml:space="preserve">hypothesis </w:t>
-      </w:r>
-      <w:r>
-        <w:t>and</w:t>
-      </w:r>
-      <w:r>
-        <w:t xml:space="preserve"> can say that the series is stationary.</w:t>
-      </w:r>
-    </w:p>
-    <w:p>
-      <w:pPr>
-        <w:keepNext/>
-        <w:jc w:val="center"/>
-      </w:pPr>
-      <w:r>
-        <w:rPr>
-          <w:noProof/>
-        </w:rPr>
-        <w:drawing>
-          <wp:inline distT="0" distB="0" distL="0" distR="0" wp14:anchorId="7765E468" wp14:editId="1AF8571B">
-            <wp:extent cx="5175504" cy="3867912"/>
-            <wp:effectExtent l="0" t="0" r="6350" b="5715"/>
-            <wp:docPr id="22" name="Picture 22"/>
-            <wp:cNvGraphicFramePr>
-              <a:graphicFrameLocks xmlns:a="http://schemas.openxmlformats.org/drawingml/2006/main" noChangeAspect="1"/>
-            </wp:cNvGraphicFramePr>
-            <a:graphic xmlns:a="http://schemas.openxmlformats.org/drawingml/2006/main">
-              <a:graphicData uri="http://schemas.openxmlformats.org/drawingml/2006/picture">
-                <pic:pic xmlns:pic="http://schemas.openxmlformats.org/drawingml/2006/picture">
-                  <pic:nvPicPr>
-                    <pic:cNvPr id="22" name="Dicky_fuller.png"/>
-                    <pic:cNvPicPr/>
-                  </pic:nvPicPr>
-                  <pic:blipFill rotWithShape="1">
-                    <a:blip r:embed="rId25" cstate="print">
-                      <a:extLst>
-                        <a:ext uri="{28A0092B-C50C-407E-A947-70E740481C1C}">
-                          <a14:useLocalDpi xmlns:a14="http://schemas.microsoft.com/office/drawing/2010/main" val="0"/>
-                        </a:ext>
-                      </a:extLst>
-                    </a:blip>
-                    <a:srcRect l="4847" t="6925" r="8101"/>
-                    <a:stretch/>
-                  </pic:blipFill>
-                  <pic:spPr bwMode="auto">
-                    <a:xfrm>
-                      <a:off x="0" y="0"/>
-                      <a:ext cx="5175504" cy="3867912"/>
-                    </a:xfrm>
-                    <a:prstGeom prst="rect">
-                      <a:avLst/>
-                    </a:prstGeom>
-                    <a:ln>
-                      <a:noFill/>
-                    </a:ln>
-                    <a:extLst>
-                      <a:ext uri="{53640926-AAD7-44D8-BBD7-CCE9431645EC}">
-                        <a14:shadowObscured xmlns:a14="http://schemas.microsoft.com/office/drawing/2010/main"/>
-                      </a:ext>
-                    </a:extLst>
-                  </pic:spPr>
-                </pic:pic>
-              </a:graphicData>
-            </a:graphic>
-          </wp:inline>
-        </w:drawing>
-      </w:r>
-    </w:p>
-    <w:p>
-      <w:pPr>
-        <w:pStyle w:val="Caption"/>
-        <w:ind w:left="1350"/>
-      </w:pPr>
-      <w:r>
-        <w:t xml:space="preserve">Figure </w:t>
-      </w:r>
-      <w:r>
-        <w:fldChar w:fldCharType="begin"/>
-      </w:r>
-      <w:r>
-        <w:instrText xml:space="preserve"> SEQ Figure \* ARABIC </w:instrText>
-      </w:r>
-      <w:r>
-        <w:fldChar w:fldCharType="separate"/>
-      </w:r>
-      <w:r>
-        <w:rPr>
-          <w:noProof/>
-        </w:rPr>
-        <w:t>2</w:t>
-      </w:r>
-      <w:r>
-        <w:rPr>
-          <w:noProof/>
-        </w:rPr>
-        <w:fldChar w:fldCharType="end"/>
-      </w:r>
-      <w:r>
-        <w:t xml:space="preserve"> Dicky Fuller Test performed on Time series of demand of bikes per day. </w:t>
-      </w:r>
-    </w:p>
-    <w:tbl>
-      <w:tblPr>
-        <w:tblStyle w:val="TableGrid"/>
-        <w:tblW w:w="0" w:type="auto"/>
-        <w:jc w:val="center"/>
-        <w:tblLook w:val="04A0" w:firstRow="1" w:lastRow="0" w:firstColumn="1" w:lastColumn="0" w:noHBand="0" w:noVBand="1"/>
-      </w:tblPr>
-      <w:tblGrid>
-        <w:gridCol w:w="3240"/>
-        <w:gridCol w:w="2430"/>
-      </w:tblGrid>
-      <w:tr>
-        <w:trPr>
-          <w:jc w:val="center"/>
-        </w:trPr>
-        <w:tc>
-          <w:tcPr>
-            <w:tcW w:w="3240" w:type="dxa"/>
-          </w:tcPr>
-          <w:p>
-            <w:pPr>
-              <w:rPr>
-                <w:b/>
-              </w:rPr>
-            </w:pPr>
-            <w:r>
-              <w:rPr>
-                <w:b/>
-              </w:rPr>
-              <w:t xml:space="preserve">Parameters </w:t>
-            </w:r>
-          </w:p>
-        </w:tc>
-        <w:tc>
-          <w:tcPr>
-            <w:tcW w:w="2430" w:type="dxa"/>
-          </w:tcPr>
-          <w:p>
-            <w:pPr>
-              <w:rPr>
-                <w:b/>
-              </w:rPr>
-            </w:pPr>
-            <w:r>
-              <w:rPr>
-                <w:b/>
-              </w:rPr>
-              <w:t>Values</w:t>
-            </w:r>
-          </w:p>
-        </w:tc>
-      </w:tr>
-      <w:tr>
-        <w:trPr>
-          <w:jc w:val="center"/>
-        </w:trPr>
-        <w:tc>
-          <w:tcPr>
-            <w:tcW w:w="3240" w:type="dxa"/>
-          </w:tcPr>
-          <w:p>
-            <w:r>
-              <w:t>Test Statistics</w:t>
-            </w:r>
-          </w:p>
-        </w:tc>
-        <w:tc>
-          <w:tcPr>
-            <w:tcW w:w="2430" w:type="dxa"/>
-          </w:tcPr>
-          <w:p>
-            <w:r>
-              <w:t>-2.08776</w:t>
-            </w:r>
-          </w:p>
-        </w:tc>
-      </w:tr>
-      <w:tr>
-        <w:trPr>
-          <w:jc w:val="center"/>
-        </w:trPr>
-        <w:tc>
-          <w:tcPr>
-            <w:tcW w:w="3240" w:type="dxa"/>
-          </w:tcPr>
-          <w:p>
-            <w:r>
-              <w:t>p-value</w:t>
-            </w:r>
-          </w:p>
-        </w:tc>
-        <w:tc>
-          <w:tcPr>
-            <w:tcW w:w="2430" w:type="dxa"/>
-          </w:tcPr>
-          <w:p>
-            <w:r>
-              <w:t>0.24946</w:t>
-            </w:r>
-          </w:p>
-        </w:tc>
-      </w:tr>
-      <w:tr>
-        <w:trPr>
-          <w:jc w:val="center"/>
-        </w:trPr>
-        <w:tc>
-          <w:tcPr>
-            <w:tcW w:w="3240" w:type="dxa"/>
-          </w:tcPr>
-          <w:p>
-            <w:r>
-              <w:t>Number of Lags Used</w:t>
-            </w:r>
-          </w:p>
-        </w:tc>
-        <w:tc>
-          <w:tcPr>
-            <w:tcW w:w="2430" w:type="dxa"/>
-          </w:tcPr>
-          <w:p>
-            <w:r>
-              <w:t>13.00000</w:t>
-            </w:r>
-          </w:p>
-        </w:tc>
-      </w:tr>
-      <w:tr>
-        <w:trPr>
-          <w:jc w:val="center"/>
-        </w:trPr>
-        <w:tc>
-          <w:tcPr>
-            <w:tcW w:w="3240" w:type="dxa"/>
-          </w:tcPr>
-          <w:p>
-            <w:r>
-              <w:t>Number of Observations Used</w:t>
-            </w:r>
-          </w:p>
-        </w:tc>
-        <w:tc>
-          <w:tcPr>
-            <w:tcW w:w="2430" w:type="dxa"/>
-          </w:tcPr>
-          <w:p>
-            <w:r>
-              <w:t>894.00000</w:t>
-            </w:r>
-          </w:p>
-        </w:tc>
-      </w:tr>
-      <w:tr>
-        <w:trPr>
-          <w:jc w:val="center"/>
-        </w:trPr>
-        <w:tc>
-          <w:tcPr>
-            <w:tcW w:w="3240" w:type="dxa"/>
-          </w:tcPr>
-          <w:p>
-            <w:r>
-              <w:t>Critical value (1%)</w:t>
-            </w:r>
-          </w:p>
-        </w:tc>
-        <w:tc>
-          <w:tcPr>
-            <w:tcW w:w="2430" w:type="dxa"/>
-          </w:tcPr>
-          <w:p>
-            <w:r>
-              <w:t>-3.43768</w:t>
-            </w:r>
-          </w:p>
-        </w:tc>
-      </w:tr>
-      <w:tr>
-        <w:trPr>
-          <w:jc w:val="center"/>
-        </w:trPr>
-        <w:tc>
-          <w:tcPr>
-            <w:tcW w:w="3240" w:type="dxa"/>
-          </w:tcPr>
-          <w:p>
-            <w:r>
-              <w:t>Critical value (5%)</w:t>
-            </w:r>
-          </w:p>
-        </w:tc>
-        <w:tc>
-          <w:tcPr>
-            <w:tcW w:w="2430" w:type="dxa"/>
-          </w:tcPr>
-          <w:p>
-            <w:r>
-              <w:t>-2.86478</w:t>
-            </w:r>
-          </w:p>
-        </w:tc>
-      </w:tr>
-      <w:tr>
-        <w:trPr>
-          <w:jc w:val="center"/>
-        </w:trPr>
-        <w:tc>
-          <w:tcPr>
-            <w:tcW w:w="3240" w:type="dxa"/>
-          </w:tcPr>
-          <w:p>
-            <w:r>
-              <w:t>Critical value (10%)</w:t>
-            </w:r>
-          </w:p>
-        </w:tc>
-        <w:tc>
-          <w:tcPr>
-            <w:tcW w:w="2430" w:type="dxa"/>
-          </w:tcPr>
-          <w:p>
-            <w:pPr>
-              <w:keepNext/>
-            </w:pPr>
-            <w:r>
-              <w:t>-2.56849</w:t>
-            </w:r>
-          </w:p>
-        </w:tc>
-      </w:tr>
-    </w:tbl>
-    <w:p>
-      <w:pPr>
-        <w:pStyle w:val="Caption"/>
-        <w:ind w:left="2970"/>
-      </w:pPr>
-      <w:r>
-        <w:t xml:space="preserve">Figure </w:t>
-      </w:r>
-      <w:r>
-        <w:fldChar w:fldCharType="begin"/>
-      </w:r>
-      <w:r>
-        <w:instrText xml:space="preserve"> SEQ Figure \* ARABIC </w:instrText>
-      </w:r>
-      <w:r>
-        <w:fldChar w:fldCharType="separate"/>
-      </w:r>
-      <w:r>
-        <w:rPr>
-          <w:noProof/>
-        </w:rPr>
-        <w:t>3</w:t>
-      </w:r>
-      <w:r>
-        <w:rPr>
-          <w:noProof/>
-        </w:rPr>
-        <w:fldChar w:fldCharType="end"/>
-      </w:r>
-      <w:r>
-        <w:t xml:space="preserve"> Results of Dickey-Fuller Test</w:t>
-      </w:r>
-    </w:p>
-    <w:p>
-      <w:r>
-        <w:t xml:space="preserve">From the Dickey Fuller test, we got </w:t>
-      </w:r>
-      <w:r>
-        <w:t xml:space="preserve">the </w:t>
-      </w:r>
-      <w:r>
-        <w:t xml:space="preserve">p value for the null hypothesis </w:t>
-      </w:r>
-      <w:r>
-        <w:t>as 0.24946 which is higher than 0.05 but not sufficiently large to support the argument that the data is stationary. On the other hand, we are less than</w:t>
-      </w:r>
-      <w:r>
-        <w:t xml:space="preserve"> approx.</w:t>
-      </w:r>
-      <w:r>
-        <w:t xml:space="preserve"> </w:t>
-      </w:r>
-      <w:r>
-        <w:t>75</w:t>
-      </w:r>
-      <w:r>
-        <w:t xml:space="preserve">% confident </w:t>
-      </w:r>
-      <w:r>
-        <w:t>that the data is stationary. The</w:t>
-      </w:r>
-      <w:r>
-        <w:t xml:space="preserve"> most basic assumption of the time series models is that the series is stationary. In th</w:t>
-      </w:r>
-      <w:r>
-        <w:t>is</w:t>
-      </w:r>
-      <w:r>
-        <w:t xml:space="preserve"> case time series is not stationary,</w:t>
-      </w:r>
-      <w:r>
-        <w:t xml:space="preserve"> hence various</w:t>
-      </w:r>
-      <w:r>
-        <w:t xml:space="preserve"> methods should be used to</w:t>
-      </w:r>
-      <w:r>
-        <w:t xml:space="preserve"> </w:t>
-      </w:r>
-      <w:r>
-        <w:t xml:space="preserve">stationaries </w:t>
-      </w:r>
-      <w:r>
-        <w:t xml:space="preserve">the series. </w:t>
-      </w:r>
-      <w:r>
-        <w:t xml:space="preserve">Some of the methods are elimination method (removal of trend and seasonality), Decomposition (decomposing series in trend, season and residual). Once the series is </w:t>
-      </w:r>
-      <w:r>
-        <w:t>stationary,</w:t>
-      </w:r>
-      <w:r>
-        <w:t xml:space="preserve"> we can use ARIMA models to obtain the forecasting of the given timeseries data. </w:t>
-      </w:r>
-      <w:r>
-        <w:t xml:space="preserve">We have implemented various transformation methods and applied ARIMA model. </w:t>
-      </w:r>
-      <w:r>
-        <w:t xml:space="preserve"> However, results obtained from ARIMA models were not significant and it failed to converges at high backlogs. </w:t>
-      </w:r>
-    </w:p>
-    <w:p>
-      <w:pPr>
-        <w:spacing w:after="0" w:line="240" w:lineRule="auto"/>
-      </w:pPr>
-      <w:r>
-        <w:lastRenderedPageBreak/>
-        <w:t>Apart from the traditional time series models, we have also</w:t>
-      </w:r>
-      <w:r>
-        <w:t xml:space="preserve"> used a </w:t>
-      </w:r>
-      <w:r>
-        <w:t>python</w:t>
-      </w:r>
-      <w:r>
-        <w:t xml:space="preserve"> package named Prophet. It</w:t>
-      </w:r>
-      <w:r>
-        <w:t xml:space="preserve"> is developed by Facebook for forecasting time series data based on an additive model where non-linear trends are fit with different seasonality. It is robust to missing data, outliers and change in trend.</w:t>
-      </w:r>
-      <w:r>
-        <w:t xml:space="preserve"> We used this model to forecast the future demands. To check the performance of the model, </w:t>
-      </w:r>
-      <w:r>
-        <w:t>Data is divided into training and test</w:t>
-      </w:r>
-      <w:r>
-        <w:t xml:space="preserve">ing data. Q4 of 2018 is kept for testing and Q3 2016 to Q3 2018 was used for training the model. Below is the graph for the fitted model along with the original dataset. </w:t>
-      </w:r>
-      <w:r>
-        <w:t xml:space="preserve"> </w:t>
-      </w:r>
-    </w:p>
-    <w:p>
-      <w:pPr>
-        <w:keepNext/>
-        <w:spacing w:after="0" w:line="240" w:lineRule="auto"/>
-        <w:jc w:val="center"/>
-      </w:pPr>
-      <w:r>
-        <w:rPr>
-          <w:noProof/>
-        </w:rPr>
-        <mc:AlternateContent>
-          <mc:Choice Requires="wps">
-            <w:drawing>
-              <wp:anchor distT="0" distB="0" distL="114300" distR="114300" simplePos="0" relativeHeight="251661312" behindDoc="0" locked="0" layoutInCell="1" allowOverlap="1" wp14:anchorId="098FDE7E" wp14:editId="375E2276">
-                <wp:simplePos x="0" y="0"/>
-                <wp:positionH relativeFrom="column">
-                  <wp:posOffset>5101137</wp:posOffset>
-                </wp:positionH>
-                <wp:positionV relativeFrom="paragraph">
-                  <wp:posOffset>648427</wp:posOffset>
-                </wp:positionV>
-                <wp:extent cx="278674" cy="740228"/>
-                <wp:effectExtent l="0" t="0" r="39370" b="34925"/>
-                <wp:wrapNone/>
-                <wp:docPr id="26" name="Straight Arrow Connector 26"/>
-                <wp:cNvGraphicFramePr/>
-                <a:graphic xmlns:a="http://schemas.openxmlformats.org/drawingml/2006/main">
-                  <a:graphicData uri="http://schemas.microsoft.com/office/word/2010/wordprocessingShape">
-                    <wps:wsp>
-                      <wps:cNvCnPr/>
-                      <wps:spPr>
-                        <a:xfrm>
-                          <a:off x="0" y="0"/>
-                          <a:ext cx="278674" cy="740228"/>
-                        </a:xfrm>
-                        <a:prstGeom prst="straightConnector1">
-                          <a:avLst/>
-                        </a:prstGeom>
-                        <a:ln>
-                          <a:tailEnd type="triangle"/>
-                        </a:ln>
-                      </wps:spPr>
-                      <wps:style>
-                        <a:lnRef idx="2">
-                          <a:schemeClr val="accent1"/>
-                        </a:lnRef>
-                        <a:fillRef idx="0">
-                          <a:schemeClr val="accent1"/>
-                        </a:fillRef>
-                        <a:effectRef idx="1">
-                          <a:schemeClr val="accent1"/>
-                        </a:effectRef>
-                        <a:fontRef idx="minor">
-                          <a:schemeClr val="tx1"/>
-                        </a:fontRef>
-                      </wps:style>
-                      <wps:bodyPr/>
-                    </wps:wsp>
-                  </a:graphicData>
-                </a:graphic>
-              </wp:anchor>
-            </w:drawing>
-          </mc:Choice>
-          <mc:Fallback>
-            <w:pict>
-              <v:shapetype w14:anchorId="4A9D4E7C" id="_x0000_t32" coordsize="21600,21600" o:spt="32" o:oned="t" path="m,l21600,21600e" filled="f">
-                <v:path arrowok="t" fillok="f" o:connecttype="none"/>
-                <o:lock v:ext="edit" shapetype="t"/>
-              </v:shapetype>
-              <v:shape id="Straight Arrow Connector 26" o:spid="_x0000_s1026" type="#_x0000_t32" style="position:absolute;margin-left:401.65pt;margin-top:51.05pt;width:21.95pt;height:58.3pt;z-index:251661312;visibility:visible;mso-wrap-style:square;mso-wrap-distance-left:9pt;mso-wrap-distance-top:0;mso-wrap-distance-right:9pt;mso-wrap-distance-bottom:0;mso-position-horizontal:absolute;mso-position-horizontal-relative:text;mso-position-vertical:absolute;mso-position-vertical-relative:text" o:gfxdata="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" strokecolor="#4472c4 [3204]" strokeweight="1pt">
-                <v:stroke endarrow="block" joinstyle="miter"/>
-              </v:shape>
-            </w:pict>
-          </mc:Fallback>
-        </mc:AlternateContent>
-      </w:r>
-      <w:r>
-        <w:rPr>
-          <w:noProof/>
-        </w:rPr>
-        <mc:AlternateContent>
-          <mc:Choice Requires="wps">
-            <w:drawing>
-              <wp:anchor distT="0" distB="0" distL="114300" distR="114300" simplePos="0" relativeHeight="251663360" behindDoc="0" locked="0" layoutInCell="1" allowOverlap="1" wp14:anchorId="2AC1CA22" wp14:editId="53686D38">
-                <wp:simplePos x="0" y="0"/>
-                <wp:positionH relativeFrom="column">
-                  <wp:posOffset>4231005</wp:posOffset>
-                </wp:positionH>
-                <wp:positionV relativeFrom="paragraph">
-                  <wp:posOffset>282484</wp:posOffset>
-                </wp:positionV>
-                <wp:extent cx="1236618" cy="365760"/>
-                <wp:effectExtent l="0" t="0" r="8255" b="15240"/>
-                <wp:wrapNone/>
-                <wp:docPr id="28" name="Text Box 28"/>
-                <wp:cNvGraphicFramePr/>
-                <a:graphic xmlns:a="http://schemas.openxmlformats.org/drawingml/2006/main">
-                  <a:graphicData uri="http://schemas.microsoft.com/office/word/2010/wordprocessingShape">
-                    <wps:wsp>
-                      <wps:cNvSpPr txBox="1"/>
-                      <wps:spPr>
-                        <a:xfrm rot="10800000" flipV="1">
-                          <a:off x="0" y="0"/>
-                          <a:ext cx="1236618" cy="365760"/>
-                        </a:xfrm>
-                        <a:prstGeom prst="rect">
-                          <a:avLst/>
-                        </a:prstGeom>
-                        <a:solidFill>
-                          <a:schemeClr val="lt1"/>
-                        </a:solidFill>
-                        <a:ln w="6350">
-                          <a:solidFill>
-                            <a:prstClr val="black"/>
-                          </a:solidFill>
-                        </a:ln>
-                      </wps:spPr>
-                      <wps:txbx>
-                        <w:txbxContent>
-                          <w:p>
-                            <w:r>
-                              <w:t>Predict</w:t>
-                            </w:r>
-                            <w:r>
-                              <w:t>ion Trend</w:t>
-                            </w:r>
-                          </w:p>
-                        </w:txbxContent>
-                      </wps:txbx>
-                      <wps:bodyPr rot="0" spcFirstLastPara="0" vertOverflow="overflow" horzOverflow="overflow" vert="horz" wrap="square" lIns="91440" tIns="45720" rIns="91440" bIns="45720" numCol="1" spcCol="0" rtlCol="0" fromWordArt="0" anchor="t" anchorCtr="0" forceAA="0" compatLnSpc="1">
-                        <a:prstTxWarp prst="textNoShape">
-                          <a:avLst/>
-                        </a:prstTxWarp>
-                        <a:noAutofit/>
-                      </wps:bodyPr>
-                    </wps:wsp>
-                  </a:graphicData>
-                </a:graphic>
-                <wp14:sizeRelH relativeFrom="margin">
-                  <wp14:pctWidth>0</wp14:pctWidth>
-                </wp14:sizeRelH>
-                <wp14:sizeRelV relativeFrom="margin">
-                  <wp14:pctHeight>0</wp14:pctHeight>
-                </wp14:sizeRelV>
-              </wp:anchor>
-            </w:drawing>
-          </mc:Choice>
-          <mc:Fallback>
-            <w:pict>
-              <v:shapetype w14:anchorId="2AC1CA22" id="_x0000_t202" coordsize="21600,21600" o:spt="202" path="m,l,21600r21600,l21600,xe">
-                <v:stroke joinstyle="miter"/>
-                <v:path gradientshapeok="t" o:connecttype="rect"/>
-              </v:shapetype>
-              <v:shape id="Text Box 28" o:spid="_x0000_s1026" type="#_x0000_t202" style="position:absolute;left:0;text-align:left;margin-left:333.15pt;margin-top:22.25pt;width:97.35pt;height:28.8pt;rotation:180;flip:y;z-index:251663360;visibility:visible;mso-wrap-style:square;mso-width-percent:0;mso-height-percent:0;mso-wrap-distance-left:9pt;mso-wrap-distance-top:0;mso-wrap-distance-right:9pt;mso-wrap-distance-bottom:0;mso-position-horizontal:absolute;mso-position-horizontal-relative:text;mso-position-vertical:absolute;mso-position-vertical-relative:text;mso-width-percent:0;mso-height-percent:0;mso-width-relative:margin;mso-height-relative:margin;v-text-anchor:top" o:gfxdata="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" fillcolor="white [3201]" strokeweight=".5pt">
-                <v:textbox>
-                  <w:txbxContent>
-                    <w:p>
-                      <w:r>
-                        <w:t>Predict</w:t>
-                      </w:r>
-                      <w:r>
-                        <w:t>ion Trend</w:t>
-                      </w:r>
-                    </w:p>
-                  </w:txbxContent>
-                </v:textbox>
-              </v:shape>
-            </w:pict>
-          </mc:Fallback>
-        </mc:AlternateContent>
-      </w:r>
-      <w:r>
-        <w:rPr>
-          <w:noProof/>
-        </w:rPr>
-        <w:drawing>
-          <wp:inline distT="0" distB="0" distL="0" distR="0" wp14:anchorId="02C4195B" wp14:editId="01C83DE0">
-            <wp:extent cx="6026331" cy="2851785"/>
-            <wp:effectExtent l="0" t="0" r="6350" b="5715"/>
-            <wp:docPr id="24" name="Picture 24"/>
-            <wp:cNvGraphicFramePr>
-              <a:graphicFrameLocks xmlns:a="http://schemas.openxmlformats.org/drawingml/2006/main" noChangeAspect="1"/>
-            </wp:cNvGraphicFramePr>
-            <a:graphic xmlns:a="http://schemas.openxmlformats.org/drawingml/2006/main">
-              <a:graphicData uri="http://schemas.openxmlformats.org/drawingml/2006/picture">
-                <pic:pic xmlns:pic="http://schemas.openxmlformats.org/drawingml/2006/picture">
-                  <pic:nvPicPr>
-                    <pic:cNvPr id="24" name="train_model.png"/>
-                    <pic:cNvPicPr/>
-                  </pic:nvPicPr>
-                  <pic:blipFill>
-                    <a:blip r:embed="rId26">
-                      <a:extLst>
-                        <a:ext uri="{28A0092B-C50C-407E-A947-70E740481C1C}">
-                          <a14:useLocalDpi xmlns:a14="http://schemas.microsoft.com/office/drawing/2010/main" val="0"/>
-                        </a:ext>
-                      </a:extLst>
-                    </a:blip>
-                    <a:stretch>
-                      <a:fillRect/>
-                    </a:stretch>
-                  </pic:blipFill>
-                  <pic:spPr>
-                    <a:xfrm>
-                      <a:off x="0" y="0"/>
-                      <a:ext cx="6057299" cy="2866440"/>
-                    </a:xfrm>
-                    <a:prstGeom prst="rect">
-                      <a:avLst/>
-                    </a:prstGeom>
-                  </pic:spPr>
-                </pic:pic>
-              </a:graphicData>
-            </a:graphic>
-          </wp:inline>
-        </w:drawing>
-      </w:r>
-    </w:p>
-    <w:p>
-      <w:pPr>
-        <w:pStyle w:val="Caption"/>
-        <w:jc w:val="center"/>
-      </w:pPr>
-      <w:r>
-        <w:t xml:space="preserve">Figure </w:t>
-      </w:r>
-      <w:r>
-        <w:fldChar w:fldCharType="begin"/>
-      </w:r>
-      <w:r>
-        <w:instrText xml:space="preserve"> SEQ Figure \* ARABIC </w:instrText>
-      </w:r>
-      <w:r>
-        <w:fldChar w:fldCharType="separate"/>
-      </w:r>
-      <w:r>
-        <w:rPr>
-          <w:noProof/>
-        </w:rPr>
-        <w:t>4</w:t>
-      </w:r>
-      <w:r>
-        <w:rPr>
-          <w:noProof/>
-        </w:rPr>
-        <w:fldChar w:fldCharType="end"/>
-      </w:r>
-      <w:r>
-        <w:t xml:space="preserve"> Prophet prediction graph</w:t>
-      </w:r>
-    </w:p>
-    <w:p>
-      <w:pPr>
-        <w:spacing w:after="0" w:line="240" w:lineRule="auto"/>
-      </w:pPr>
-      <w:r>
-        <w:t xml:space="preserve">The graph below is to compare the predicted values to the original values. It can be seen that the prediction values </w:t>
-      </w:r>
-      <w:proofErr w:type="gramStart"/>
-      <w:r>
-        <w:t>is</w:t>
-      </w:r>
-      <w:proofErr w:type="gramEnd"/>
-      <w:r>
-        <w:t xml:space="preserve"> very close to the actual values indicating the better performance of the model.</w:t>
-      </w:r>
-    </w:p>
-    <w:p>
-      <w:pPr>
-        <w:spacing w:after="0" w:line="240" w:lineRule="auto"/>
-      </w:pPr>
-      <w:r>
-        <w:t xml:space="preserve"> </w:t>
-      </w:r>
-    </w:p>
-    <w:p>
-      <w:pPr>
-        <w:keepNext/>
-        <w:spacing w:after="0" w:line="240" w:lineRule="auto"/>
-        <w:jc w:val="center"/>
-      </w:pPr>
-      <w:r>
-        <w:rPr>
-          <w:noProof/>
-        </w:rPr>
-        <w:drawing>
-          <wp:inline distT="0" distB="0" distL="0" distR="0" wp14:anchorId="08F80006" wp14:editId="5527F4C6">
-            <wp:extent cx="5240458" cy="3401604"/>
-            <wp:effectExtent l="0" t="0" r="5080" b="2540"/>
-            <wp:docPr id="25" name="Picture 25"/>
-            <wp:cNvGraphicFramePr>
-              <a:graphicFrameLocks xmlns:a="http://schemas.openxmlformats.org/drawingml/2006/main" noChangeAspect="1"/>
-            </wp:cNvGraphicFramePr>
-            <a:graphic xmlns:a="http://schemas.openxmlformats.org/drawingml/2006/main">
-              <a:graphicData uri="http://schemas.openxmlformats.org/drawingml/2006/picture">
-                <pic:pic xmlns:pic="http://schemas.openxmlformats.org/drawingml/2006/picture">
-                  <pic:nvPicPr>
-                    <pic:cNvPr id="25" name="prdicted_prophet_graph.png"/>
-                    <pic:cNvPicPr/>
-                  </pic:nvPicPr>
-                  <pic:blipFill rotWithShape="1">
-                    <a:blip r:embed="rId27" cstate="print">
-                      <a:extLst>
-                        <a:ext uri="{28A0092B-C50C-407E-A947-70E740481C1C}">
-                          <a14:useLocalDpi xmlns:a14="http://schemas.microsoft.com/office/drawing/2010/main" val="0"/>
-                        </a:ext>
-                      </a:extLst>
-                    </a:blip>
-                    <a:srcRect l="4543" t="7535" r="7258"/>
-                    <a:stretch/>
-                  </pic:blipFill>
-                  <pic:spPr bwMode="auto">
-                    <a:xfrm>
-                      <a:off x="0" y="0"/>
-                      <a:ext cx="5263763" cy="3416731"/>
-                    </a:xfrm>
-                    <a:prstGeom prst="rect">
-                      <a:avLst/>
-                    </a:prstGeom>
-                    <a:ln>
-                      <a:noFill/>
-                    </a:ln>
-                    <a:extLst>
-                      <a:ext uri="{53640926-AAD7-44D8-BBD7-CCE9431645EC}">
-                        <a14:shadowObscured xmlns:a14="http://schemas.microsoft.com/office/drawing/2010/main"/>
-                      </a:ext>
-                    </a:extLst>
-                  </pic:spPr>
-                </pic:pic>
-              </a:graphicData>
-            </a:graphic>
-          </wp:inline>
-        </w:drawing>
-      </w:r>
-    </w:p>
-    <w:p>
-      <w:pPr>
-        <w:pStyle w:val="Caption"/>
-        <w:jc w:val="center"/>
-      </w:pPr>
-      <w:r>
-        <w:t xml:space="preserve">Figure </w:t>
-      </w:r>
-      <w:r>
-        <w:fldChar w:fldCharType="begin"/>
-      </w:r>
-      <w:r>
-        <w:instrText xml:space="preserve"> SEQ Figure \* ARABIC </w:instrText>
-      </w:r>
-      <w:r>
-        <w:fldChar w:fldCharType="separate"/>
-      </w:r>
-      <w:r>
-        <w:rPr>
-          <w:noProof/>
-        </w:rPr>
-        <w:t>5</w:t>
-      </w:r>
-      <w:r>
-        <w:rPr>
-          <w:noProof/>
-        </w:rPr>
-        <w:fldChar w:fldCharType="end"/>
-      </w:r>
-      <w:r>
-        <w:t xml:space="preserve"> Predicted </w:t>
-      </w:r>
-      <w:proofErr w:type="spellStart"/>
-      <w:r>
-        <w:t>TimeSeries</w:t>
-      </w:r>
-      <w:proofErr w:type="spellEnd"/>
-      <w:r>
-        <w:t xml:space="preserve"> Against the Actual </w:t>
-      </w:r>
-      <w:proofErr w:type="spellStart"/>
-      <w:r>
-        <w:t>TimeSeries</w:t>
-      </w:r>
-      <w:proofErr w:type="spellEnd"/>
-    </w:p>
-    <w:p>
-      <w:pPr>
-        <w:spacing w:after="0" w:line="240" w:lineRule="auto"/>
-      </w:pPr>
-      <w:r>
-        <w:lastRenderedPageBreak/>
-        <w:t xml:space="preserve">The following is the forecast components of the model. The first graph is the trend, weekly seasonality and yearly seasonality. </w:t>
-      </w:r>
-    </w:p>
-    <w:p>
-      <w:pPr>
-        <w:spacing w:after="0" w:line="240" w:lineRule="auto"/>
-      </w:pPr>
-    </w:p>
-    <w:p>
-      <w:pPr>
-        <w:keepNext/>
-        <w:spacing w:after="0" w:line="240" w:lineRule="auto"/>
-        <w:jc w:val="center"/>
-      </w:pPr>
-      <w:r>
-        <w:rPr>
-          <w:noProof/>
-        </w:rPr>
-        <w:drawing>
-          <wp:inline distT="0" distB="0" distL="0" distR="0" wp14:anchorId="7B7F2746" wp14:editId="6AB7DD01">
-            <wp:extent cx="5943600" cy="5943600"/>
-            <wp:effectExtent l="0" t="0" r="0" b="0"/>
-            <wp:docPr id="23" name="Picture 23"/>
-            <wp:cNvGraphicFramePr>
-              <a:graphicFrameLocks xmlns:a="http://schemas.openxmlformats.org/drawingml/2006/main" noChangeAspect="1"/>
-            </wp:cNvGraphicFramePr>
-            <a:graphic xmlns:a="http://schemas.openxmlformats.org/drawingml/2006/main">
-              <a:graphicData uri="http://schemas.openxmlformats.org/drawingml/2006/picture">
-                <pic:pic xmlns:pic="http://schemas.openxmlformats.org/drawingml/2006/picture">
-                  <pic:nvPicPr>
-                    <pic:cNvPr id="23" name="train_model_year_week.png"/>
-                    <pic:cNvPicPr/>
-                  </pic:nvPicPr>
-                  <pic:blipFill>
-                    <a:blip r:embed="rId28">
-                      <a:extLst>
-                        <a:ext uri="{28A0092B-C50C-407E-A947-70E740481C1C}">
-                          <a14:useLocalDpi xmlns:a14="http://schemas.microsoft.com/office/drawing/2010/main" val="0"/>
-                        </a:ext>
-                      </a:extLst>
-                    </a:blip>
-                    <a:stretch>
-                      <a:fillRect/>
-                    </a:stretch>
-                  </pic:blipFill>
-                  <pic:spPr>
-                    <a:xfrm>
-                      <a:off x="0" y="0"/>
-                      <a:ext cx="5943600" cy="5943600"/>
-                    </a:xfrm>
-                    <a:prstGeom prst="rect">
-                      <a:avLst/>
-                    </a:prstGeom>
-                  </pic:spPr>
-                </pic:pic>
-              </a:graphicData>
-            </a:graphic>
-          </wp:inline>
-        </w:drawing>
-      </w:r>
-    </w:p>
-    <w:p>
-      <w:pPr>
-        <w:pStyle w:val="Caption"/>
-        <w:jc w:val="center"/>
-      </w:pPr>
-      <w:r>
-        <w:t xml:space="preserve">Figure </w:t>
-      </w:r>
-      <w:r>
-        <w:fldChar w:fldCharType="begin"/>
-      </w:r>
-      <w:r>
-        <w:instrText xml:space="preserve"> SEQ Figure \* ARABIC </w:instrText>
-      </w:r>
-      <w:r>
-        <w:fldChar w:fldCharType="separate"/>
-      </w:r>
-      <w:r>
-        <w:rPr>
-          <w:noProof/>
-        </w:rPr>
-        <w:t>6</w:t>
-      </w:r>
-      <w:r>
-        <w:rPr>
-          <w:noProof/>
-        </w:rPr>
-        <w:fldChar w:fldCharType="end"/>
-      </w:r>
-      <w:r>
-        <w:t xml:space="preserve"> Forecast Components</w:t>
-      </w:r>
-    </w:p>
-    <w:p>
-      <w:pPr>
-        <w:spacing w:after="0" w:line="240" w:lineRule="auto"/>
-      </w:pPr>
-    </w:p>
-    <w:p>
-      <w:pPr>
-        <w:spacing w:after="0" w:line="240" w:lineRule="auto"/>
-      </w:pPr>
-      <w:r>
-        <w:t xml:space="preserve">To find the performance of the model, cross validation is performed on the dataset. The following </w:t>
-      </w:r>
-      <w:r>
-        <w:t>are the results of the cross validation.</w:t>
-      </w:r>
-    </w:p>
-    <w:p>
-      <w:pPr>
-        <w:spacing w:after="0" w:line="240" w:lineRule="auto"/>
-      </w:pPr>
-    </w:p>
-    <w:tbl>
-      <w:tblPr>
-        <w:tblStyle w:val="TableGrid"/>
-        <w:tblW w:w="0" w:type="auto"/>
-        <w:jc w:val="center"/>
-        <w:tblLook w:val="04A0" w:firstRow="1" w:lastRow="0" w:firstColumn="1" w:lastColumn="0" w:noHBand="0" w:noVBand="1"/>
-      </w:tblPr>
-      <w:tblGrid>
-        <w:gridCol w:w="4230"/>
-        <w:gridCol w:w="3865"/>
-      </w:tblGrid>
-      <w:tr>
-        <w:trPr>
-          <w:jc w:val="center"/>
-        </w:trPr>
-        <w:tc>
-          <w:tcPr>
-            <w:tcW w:w="4230" w:type="dxa"/>
-          </w:tcPr>
-          <w:p>
-            <w:pPr>
-              <w:rPr>
-                <w:b/>
-              </w:rPr>
-            </w:pPr>
-            <w:r>
-              <w:rPr>
-                <w:b/>
-              </w:rPr>
-              <w:t xml:space="preserve">Parameters </w:t>
-            </w:r>
-          </w:p>
-        </w:tc>
-        <w:tc>
-          <w:tcPr>
-            <w:tcW w:w="3865" w:type="dxa"/>
-          </w:tcPr>
-          <w:p>
-            <w:pPr>
-              <w:rPr>
-                <w:b/>
-              </w:rPr>
-            </w:pPr>
-            <w:r>
-              <w:rPr>
-                <w:b/>
-              </w:rPr>
-              <w:t>Values</w:t>
-            </w:r>
-          </w:p>
-        </w:tc>
-      </w:tr>
-      <w:tr>
-        <w:trPr>
-          <w:jc w:val="center"/>
-        </w:trPr>
-        <w:tc>
-          <w:tcPr>
-            <w:tcW w:w="4230" w:type="dxa"/>
-          </w:tcPr>
-          <w:p>
-            <w:r>
-              <w:t>RSME (Root Mean Square)</w:t>
-            </w:r>
-          </w:p>
-        </w:tc>
-        <w:tc>
-          <w:tcPr>
-            <w:tcW w:w="3865" w:type="dxa"/>
-          </w:tcPr>
-          <w:p>
-            <w:r>
-              <w:t>193.5309</w:t>
-            </w:r>
-          </w:p>
-        </w:tc>
-      </w:tr>
-      <w:tr>
-        <w:trPr>
-          <w:jc w:val="center"/>
-        </w:trPr>
-        <w:tc>
-          <w:tcPr>
-            <w:tcW w:w="4230" w:type="dxa"/>
-          </w:tcPr>
-          <w:p>
-            <w:r>
-              <w:t>MAE (Mean Absolute Error)</w:t>
-            </w:r>
-          </w:p>
-        </w:tc>
-        <w:tc>
-          <w:tcPr>
-            <w:tcW w:w="3865" w:type="dxa"/>
-          </w:tcPr>
-          <w:p>
-            <w:r>
-              <w:t>156.9437</w:t>
-            </w:r>
-          </w:p>
-        </w:tc>
-      </w:tr>
-      <w:tr>
-        <w:trPr>
-          <w:jc w:val="center"/>
-        </w:trPr>
-        <w:tc>
-          <w:tcPr>
-            <w:tcW w:w="4230" w:type="dxa"/>
-          </w:tcPr>
-          <w:p>
-            <w:r>
-              <w:t>MAPE (Mean Absolute Percentage Error)</w:t>
-            </w:r>
-          </w:p>
-        </w:tc>
-        <w:tc>
-          <w:tcPr>
-            <w:tcW w:w="3865" w:type="dxa"/>
-          </w:tcPr>
-          <w:p>
-            <w:r>
-              <w:t>0.1949</w:t>
-            </w:r>
-          </w:p>
-        </w:tc>
-      </w:tr>
-    </w:tbl>
-    <w:p/>
+        <w:rPr>
+          <w:b/>
+        </w:rPr>
+      </w:pPr>
+    </w:p>
     <w:p>
       <w:pPr>
         <w:rPr>
@@ -3889,7 +1750,7 @@
                     </pic:cNvPicPr>
                   </pic:nvPicPr>
                   <pic:blipFill>
-                    <a:blip r:embed="rId29">
+                    <a:blip r:embed="rId13">
                       <a:extLst>
                         <a:ext uri="{28A0092B-C50C-407E-A947-70E740481C1C}">
                           <a14:useLocalDpi xmlns:a14="http://schemas.microsoft.com/office/drawing/2010/main" val="0"/>
@@ -3947,23 +1808,7 @@
         <w:t xml:space="preserve"> the average number of trips needed to cover the price of a pass. </w:t>
       </w:r>
     </w:p>
-    <w:p>
-      <w:pPr>
-        <w:tabs>
-          <w:tab w:val="left" w:pos="4058"/>
-        </w:tabs>
-      </w:pPr>
-      <w:r>
-        <w:tab/>
-      </w:r>
-    </w:p>
-    <w:p>
-      <w:pPr>
-        <w:tabs>
-          <w:tab w:val="left" w:pos="4058"/>
-        </w:tabs>
-      </w:pPr>
-    </w:p>
+    <w:p/>
     <w:p>
       <w:pPr>
         <w:rPr>
@@ -3975,7 +1820,6 @@
           <w:b/>
           <w:u w:val="single"/>
         </w:rPr>
-        <w:lastRenderedPageBreak/>
         <w:t xml:space="preserve">Breakeven </w:t>
       </w:r>
       <w:proofErr w:type="gramStart"/>
@@ -4466,7 +2310,6 @@
           <w:color w:val="000000"/>
           <w:u w:val="single"/>
         </w:rPr>
-        <w:lastRenderedPageBreak/>
         <w:t>Comparison of the number of rides in each category between the old and new pricing model</w:t>
       </w:r>
     </w:p>
@@ -4521,7 +2364,7 @@
                     <pic:cNvPicPr/>
                   </pic:nvPicPr>
                   <pic:blipFill>
-                    <a:blip r:embed="rId30">
+                    <a:blip r:embed="rId14">
                       <a:extLst>
                         <a:ext uri="{28A0092B-C50C-407E-A947-70E740481C1C}">
                           <a14:useLocalDpi xmlns:a14="http://schemas.microsoft.com/office/drawing/2010/main" val="0"/>
@@ -4759,7 +2602,6 @@
         <w:rPr>
           <w:rFonts w:cstheme="minorHAnsi"/>
         </w:rPr>
-        <w:lastRenderedPageBreak/>
         <w:tab/>
       </w:r>
     </w:p>
@@ -4971,7 +2813,7 @@
                     </pic:cNvPicPr>
                   </pic:nvPicPr>
                   <pic:blipFill>
-                    <a:blip r:embed="rId31">
+                    <a:blip r:embed="rId15">
                       <a:extLst>
                         <a:ext uri="{28A0092B-C50C-407E-A947-70E740481C1C}">
                           <a14:useLocalDpi xmlns:a14="http://schemas.microsoft.com/office/drawing/2010/main" val="0"/>
@@ -5072,7 +2914,6 @@
           <w:rFonts w:eastAsia="Times New Roman" w:cstheme="minorHAnsi"/>
           <w:color w:val="000000"/>
         </w:rPr>
-        <w:lastRenderedPageBreak/>
         <w:t xml:space="preserve">The variable rate per minute with a plan is set under the average of the LA Metro’s </w:t>
       </w:r>
       <w:proofErr w:type="gramStart"/>
@@ -5306,7 +3147,7 @@
                     </pic:cNvPicPr>
                   </pic:nvPicPr>
                   <pic:blipFill>
-                    <a:blip r:embed="rId32">
+                    <a:blip r:embed="rId16">
                       <a:extLst>
                         <a:ext uri="{28A0092B-C50C-407E-A947-70E740481C1C}">
                           <a14:useLocalDpi xmlns:a14="http://schemas.microsoft.com/office/drawing/2010/main" val="0"/>
@@ -5348,14 +3189,7 @@
         <w:rPr>
           <w:rFonts w:cstheme="minorHAnsi"/>
         </w:rPr>
-        <w:t xml:space="preserve">It can be noted from the above figure that the typical demand curve with a negative slope is observed only for the walk-up riders. This is because of the drastic rate cut in rates from $3.5 to $1.75 which </w:t>
-      </w:r>
-      <w:r>
-        <w:rPr>
-          <w:rFonts w:cstheme="minorHAnsi"/>
-        </w:rPr>
-        <w:lastRenderedPageBreak/>
-        <w:t xml:space="preserve">motivated customers to start using walk-up option instead of purchasing the passes and the prices for passes did not fall proportionately for half hourly rates so it became more economical to forgo the passes. </w:t>
+        <w:t xml:space="preserve">It can be noted from the above figure that the typical demand curve with a negative slope is observed only for the walk-up riders. This is because of the drastic rate cut in rates from $3.5 to $1.75 which motivated customers to start using walk-up option instead of purchasing the passes and the prices for passes did not fall proportionately for half hourly rates so it became more economical to forgo the passes. </w:t>
       </w:r>
     </w:p>
     <w:p>
@@ -5399,7 +3233,7 @@
                     </pic:cNvPicPr>
                   </pic:nvPicPr>
                   <pic:blipFill>
-                    <a:blip r:embed="rId33">
+                    <a:blip r:embed="rId17">
                       <a:extLst>
                         <a:ext uri="{28A0092B-C50C-407E-A947-70E740481C1C}">
                           <a14:useLocalDpi xmlns:a14="http://schemas.microsoft.com/office/drawing/2010/main" val="0"/>
@@ -5533,7 +3367,7 @@
                     <pic:cNvPicPr/>
                   </pic:nvPicPr>
                   <pic:blipFill>
-                    <a:blip r:embed="rId34">
+                    <a:blip r:embed="rId18">
                       <a:extLst>
                         <a:ext uri="{28A0092B-C50C-407E-A947-70E740481C1C}">
                           <a14:useLocalDpi xmlns:a14="http://schemas.microsoft.com/office/drawing/2010/main" val="0"/>
@@ -5562,6 +3396,13 @@
     </w:p>
     <w:p>
       <w:pPr>
+        <w:rPr>
+          <w:rFonts w:cstheme="minorHAnsi"/>
+        </w:rPr>
+      </w:pPr>
+    </w:p>
+    <w:p>
+      <w:pPr>
         <w:shd w:val="clear" w:color="auto" w:fill="FFFFFF"/>
         <w:spacing w:after="0" w:line="240" w:lineRule="auto"/>
         <w:rPr>
@@ -5716,7 +3557,6 @@
           <w:szCs w:val="24"/>
           <w:u w:val="single"/>
         </w:rPr>
-        <w:lastRenderedPageBreak/>
         <w:t>Summary</w:t>
       </w:r>
       <w:r>
@@ -5755,8 +3595,6 @@
         </w:rPr>
         <w:t>Drupad</w:t>
       </w:r>
-      <w:bookmarkStart w:id="1" w:name="_GoBack"/>
-      <w:bookmarkEnd w:id="1"/>
       <w:proofErr w:type="spellEnd"/>
     </w:p>
     <w:p>
@@ -5811,9 +3649,11 @@
         <w:shd w:val="clear" w:color="auto" w:fill="FFFFFF"/>
         <w:spacing w:after="0" w:line="240" w:lineRule="auto"/>
       </w:pPr>
+      <w:bookmarkStart w:id="0" w:name="_GoBack"/>
+      <w:bookmarkEnd w:id="0"/>
     </w:p>
     <w:sectPr>
-      <w:headerReference w:type="default" r:id="rId35"/>
+      <w:headerReference w:type="default" r:id="rId19"/>
       <w:pgSz w:w="12240" w:h="15840"/>
       <w:pgMar w:top="1440" w:right="1440" w:bottom="1440" w:left="1440" w:header="720" w:footer="720" w:gutter="0"/>
       <w:cols w:space="720"/>
@@ -6097,119 +3937,6 @@
     </w:lvl>
   </w:abstractNum>
   <w:abstractNum w:abstractNumId="2" w15:restartNumberingAfterBreak="0">
-    <w:nsid w:val="120455A6"/>
-    <w:multiLevelType w:val="hybridMultilevel"/>
-    <w:tmpl w:val="3EACAF06"/>
-    <w:lvl w:ilvl="0" w:tplc="52F4DB44">
-      <w:start w:val="2"/>
-      <w:numFmt w:val="bullet"/>
-      <w:lvlText w:val="-"/>
-      <w:lvlJc w:val="left"/>
-      <w:pPr>
-        <w:ind w:left="720" w:hanging="360"/>
-      </w:pPr>
-      <w:rPr>
-        <w:rFonts w:ascii="Calibri" w:eastAsiaTheme="minorHAnsi" w:hAnsi="Calibri" w:cs="Calibri" w:hint="default"/>
-      </w:rPr>
-    </w:lvl>
-    <w:lvl w:ilvl="1" w:tplc="04090003" w:tentative="1">
-      <w:start w:val="1"/>
-      <w:numFmt w:val="bullet"/>
-      <w:lvlText w:val="o"/>
-      <w:lvlJc w:val="left"/>
-      <w:pPr>
-        <w:ind w:left="1440" w:hanging="360"/>
-      </w:pPr>
-      <w:rPr>
-        <w:rFonts w:ascii="Courier New" w:hAnsi="Courier New" w:cs="Courier New" w:hint="default"/>
-      </w:rPr>
-    </w:lvl>
-    <w:lvl w:ilvl="2" w:tplc="04090005" w:tentative="1">
-      <w:start w:val="1"/>
-      <w:numFmt w:val="bullet"/>
-      <w:lvlText w:val=""/>
-      <w:lvlJc w:val="left"/>
-      <w:pPr>
-        <w:ind w:left="2160" w:hanging="360"/>
-      </w:pPr>
-      <w:rPr>
-        <w:rFonts w:ascii="Wingdings" w:hAnsi="Wingdings" w:hint="default"/>
-      </w:rPr>
-    </w:lvl>
-    <w:lvl w:ilvl="3" w:tplc="04090001" w:tentative="1">
-      <w:start w:val="1"/>
-      <w:numFmt w:val="bullet"/>
-      <w:lvlText w:val=""/>
-      <w:lvlJc w:val="left"/>
-      <w:pPr>
-        <w:ind w:left="2880" w:hanging="360"/>
-      </w:pPr>
-      <w:rPr>
-        <w:rFonts w:ascii="Symbol" w:hAnsi="Symbol" w:hint="default"/>
-      </w:rPr>
-    </w:lvl>
-    <w:lvl w:ilvl="4" w:tplc="04090003" w:tentative="1">
-      <w:start w:val="1"/>
-      <w:numFmt w:val="bullet"/>
-      <w:lvlText w:val="o"/>
-      <w:lvlJc w:val="left"/>
-      <w:pPr>
-        <w:ind w:left="3600" w:hanging="360"/>
-      </w:pPr>
-      <w:rPr>
-        <w:rFonts w:ascii="Courier New" w:hAnsi="Courier New" w:cs="Courier New" w:hint="default"/>
-      </w:rPr>
-    </w:lvl>
-    <w:lvl w:ilvl="5" w:tplc="04090005" w:tentative="1">
-      <w:start w:val="1"/>
-      <w:numFmt w:val="bullet"/>
-      <w:lvlText w:val=""/>
-      <w:lvlJc w:val="left"/>
-      <w:pPr>
-        <w:ind w:left="4320" w:hanging="360"/>
-      </w:pPr>
-      <w:rPr>
-        <w:rFonts w:ascii="Wingdings" w:hAnsi="Wingdings" w:hint="default"/>
-      </w:rPr>
-    </w:lvl>
-    <w:lvl w:ilvl="6" w:tplc="04090001" w:tentative="1">
-      <w:start w:val="1"/>
-      <w:numFmt w:val="bullet"/>
-      <w:lvlText w:val=""/>
-      <w:lvlJc w:val="left"/>
-      <w:pPr>
-        <w:ind w:left="5040" w:hanging="360"/>
-      </w:pPr>
-      <w:rPr>
-        <w:rFonts w:ascii="Symbol" w:hAnsi="Symbol" w:hint="default"/>
-      </w:rPr>
-    </w:lvl>
-    <w:lvl w:ilvl="7" w:tplc="04090003" w:tentative="1">
-      <w:start w:val="1"/>
-      <w:numFmt w:val="bullet"/>
-      <w:lvlText w:val="o"/>
-      <w:lvlJc w:val="left"/>
-      <w:pPr>
-        <w:ind w:left="5760" w:hanging="360"/>
-      </w:pPr>
-      <w:rPr>
-        <w:rFonts w:ascii="Courier New" w:hAnsi="Courier New" w:cs="Courier New" w:hint="default"/>
-      </w:rPr>
-    </w:lvl>
-    <w:lvl w:ilvl="8" w:tplc="04090005" w:tentative="1">
-      <w:start w:val="1"/>
-      <w:numFmt w:val="bullet"/>
-      <w:lvlText w:val=""/>
-      <w:lvlJc w:val="left"/>
-      <w:pPr>
-        <w:ind w:left="6480" w:hanging="360"/>
-      </w:pPr>
-      <w:rPr>
-        <w:rFonts w:ascii="Wingdings" w:hAnsi="Wingdings" w:hint="default"/>
-      </w:rPr>
-    </w:lvl>
-  </w:abstractNum>
-  <w:abstractNum w:abstractNumId="3" w15:restartNumberingAfterBreak="0">
     <w:nsid w:val="2665371B"/>
     <w:multiLevelType w:val="multilevel"/>
     <w:tmpl w:val="A79A5BFC"/>
@@ -6322,7 +4049,7 @@
       </w:pPr>
     </w:lvl>
   </w:abstractNum>
-  <w:abstractNum w:abstractNumId="4" w15:restartNumberingAfterBreak="0">
+  <w:abstractNum w:abstractNumId="3" w15:restartNumberingAfterBreak="0">
     <w:nsid w:val="36B04317"/>
     <w:multiLevelType w:val="hybridMultilevel"/>
     <w:tmpl w:val="E7F8BE72"/>
@@ -6411,7 +4138,7 @@
       </w:pPr>
     </w:lvl>
   </w:abstractNum>
-  <w:abstractNum w:abstractNumId="5" w15:restartNumberingAfterBreak="0">
+  <w:abstractNum w:abstractNumId="4" w15:restartNumberingAfterBreak="0">
     <w:nsid w:val="393D0ADE"/>
     <w:multiLevelType w:val="multilevel"/>
     <w:tmpl w:val="128CCE14"/>
@@ -6524,7 +4251,7 @@
       </w:pPr>
     </w:lvl>
   </w:abstractNum>
-  <w:abstractNum w:abstractNumId="6" w15:restartNumberingAfterBreak="0">
+  <w:abstractNum w:abstractNumId="5" w15:restartNumberingAfterBreak="0">
     <w:nsid w:val="3B6B466F"/>
     <w:multiLevelType w:val="hybridMultilevel"/>
     <w:tmpl w:val="9A1CB248"/>
@@ -6637,7 +4364,7 @@
       </w:rPr>
     </w:lvl>
   </w:abstractNum>
-  <w:abstractNum w:abstractNumId="7" w15:restartNumberingAfterBreak="0">
+  <w:abstractNum w:abstractNumId="6" w15:restartNumberingAfterBreak="0">
     <w:nsid w:val="43A37C0A"/>
     <w:multiLevelType w:val="hybridMultilevel"/>
     <w:tmpl w:val="92E49BA8"/>
@@ -6726,7 +4453,7 @@
       </w:pPr>
     </w:lvl>
   </w:abstractNum>
-  <w:abstractNum w:abstractNumId="8" w15:restartNumberingAfterBreak="0">
+  <w:abstractNum w:abstractNumId="7" w15:restartNumberingAfterBreak="0">
     <w:nsid w:val="5F1D1922"/>
     <w:multiLevelType w:val="hybridMultilevel"/>
     <w:tmpl w:val="21A2C9AE"/>
@@ -6839,7 +4566,7 @@
       </w:rPr>
     </w:lvl>
   </w:abstractNum>
-  <w:abstractNum w:abstractNumId="9" w15:restartNumberingAfterBreak="0">
+  <w:abstractNum w:abstractNumId="8" w15:restartNumberingAfterBreak="0">
     <w:nsid w:val="64A01BDE"/>
     <w:multiLevelType w:val="hybridMultilevel"/>
     <w:tmpl w:val="CA025328"/>
@@ -6928,7 +4655,7 @@
       </w:pPr>
     </w:lvl>
   </w:abstractNum>
-  <w:abstractNum w:abstractNumId="10" w15:restartNumberingAfterBreak="0">
+  <w:abstractNum w:abstractNumId="9" w15:restartNumberingAfterBreak="0">
     <w:nsid w:val="65681D74"/>
     <w:multiLevelType w:val="hybridMultilevel"/>
     <w:tmpl w:val="23525BBC"/>
@@ -7045,33 +4772,30 @@
     <w:abstractNumId w:val="1"/>
   </w:num>
   <w:num w:numId="2">
-    <w:abstractNumId w:val="9"/>
+    <w:abstractNumId w:val="8"/>
   </w:num>
   <w:num w:numId="3">
+    <w:abstractNumId w:val="6"/>
+  </w:num>
+  <w:num w:numId="4">
+    <w:abstractNumId w:val="3"/>
+  </w:num>
+  <w:num w:numId="5">
     <w:abstractNumId w:val="7"/>
   </w:num>
-  <w:num w:numId="4">
-    <w:abstractNumId w:val="4"/>
-  </w:num>
-  <w:num w:numId="5">
-    <w:abstractNumId w:val="8"/>
-  </w:num>
   <w:num w:numId="6">
-    <w:abstractNumId w:val="6"/>
+    <w:abstractNumId w:val="5"/>
   </w:num>
   <w:num w:numId="7">
-    <w:abstractNumId w:val="10"/>
+    <w:abstractNumId w:val="9"/>
   </w:num>
   <w:num w:numId="8">
     <w:abstractNumId w:val="0"/>
   </w:num>
   <w:num w:numId="9">
-    <w:abstractNumId w:val="5"/>
+    <w:abstractNumId w:val="4"/>
   </w:num>
   <w:num w:numId="10">
-    <w:abstractNumId w:val="3"/>
-  </w:num>
-  <w:num w:numId="11">
     <w:abstractNumId w:val="2"/>
   </w:num>
 </w:numbering>
@@ -7625,44 +5349,6 @@
       <w:szCs w:val="24"/>
     </w:rPr>
   </w:style>
-  <w:style w:type="paragraph" w:styleId="Caption">
-    <w:name w:val="caption"/>
-    <w:basedOn w:val="Normal"/>
-    <w:next w:val="Normal"/>
-    <w:uiPriority w:val="35"/>
-    <w:unhideWhenUsed/>
-    <w:qFormat/>
-    <w:rsid w:val="000D6D81"/>
-    <w:pPr>
-      <w:spacing w:after="200" w:line="240" w:lineRule="auto"/>
-    </w:pPr>
-    <w:rPr>
-      <w:i/>
-      <w:iCs/>
-      <w:color w:val="44546A" w:themeColor="text2"/>
-      <w:sz w:val="18"/>
-      <w:szCs w:val="18"/>
-    </w:rPr>
-  </w:style>
-  <w:style w:type="table" w:styleId="TableGrid">
-    <w:name w:val="Table Grid"/>
-    <w:basedOn w:val="TableNormal"/>
-    <w:uiPriority w:val="39"/>
-    <w:rsid w:val="00AD2C9B"/>
-    <w:pPr>
-      <w:spacing w:after="0" w:line="240" w:lineRule="auto"/>
-    </w:pPr>
-    <w:tblPr>
-      <w:tblBorders>
-        <w:top w:val="single" w:sz="4" w:space="0" w:color="auto"/>
-        <w:left w:val="single" w:sz="4" w:space="0" w:color="auto"/>
-        <w:bottom w:val="single" w:sz="4" w:space="0" w:color="auto"/>
-        <w:right w:val="single" w:sz="4" w:space="0" w:color="auto"/>
-        <w:insideH w:val="single" w:sz="4" w:space="0" w:color="auto"/>
-        <w:insideV w:val="single" w:sz="4" w:space="0" w:color="auto"/>
-      </w:tblBorders>
-    </w:tblPr>
-  </w:style>
 </w:styles>
 </file>
 

</xml_diff>